<commit_message>
end of day oct 36th
</commit_message>
<xml_diff>
--- a/SimPaperDocs/Simulation paper outline.docx
+++ b/SimPaperDocs/Simulation paper outline.docx
@@ -946,16 +946,7 @@
                     <w:rPr>
                       <w:rFonts w:ascii="Cambria Math" w:hAnsi="Cambria Math" w:cs="CMR10"/>
                     </w:rPr>
-                    <m:t>1</m:t>
-                  </m:r>
-                  <m:r>
-                    <m:rPr>
-                      <m:nor/>
-                    </m:rPr>
-                    <w:rPr>
-                      <w:rFonts w:ascii="Cambria Math" w:hAnsi="Cambria Math" w:cs="CMR10"/>
-                    </w:rPr>
-                    <m:t xml:space="preserve">                                :if</m:t>
+                    <m:t>1                                :if</m:t>
                   </m:r>
                   <m:r>
                     <m:rPr>
@@ -1881,7 +1872,7 @@
                     </pic:cNvPicPr>
                   </pic:nvPicPr>
                   <pic:blipFill>
-                    <a:blip r:embed="rId4" cstate="print"/>
+                    <a:blip r:embed="rId5" cstate="print"/>
                     <a:srcRect/>
                     <a:stretch>
                       <a:fillRect/>
@@ -3086,15 +3077,10 @@
         <w:t xml:space="preserve"> terms (P&gt;0.05)</w:t>
       </w:r>
       <w:r>
-        <w:t xml:space="preserve"> terms and their interactions.  </w:t>
-      </w:r>
-      <w:proofErr w:type="gramStart"/>
-      <w:r>
-        <w:t>The of</w:t>
-      </w:r>
-      <w:proofErr w:type="gramEnd"/>
-      <w:r>
-        <w:t xml:space="preserve"> the reduced models was excellent, with r</w:t>
+        <w:t xml:space="preserve"> terms and their interactions.  The</w:t>
+      </w:r>
+      <w:r>
+        <w:t xml:space="preserve"> r</w:t>
       </w:r>
       <w:r>
         <w:rPr>
@@ -3103,13 +3089,28 @@
         <w:t>2</w:t>
       </w:r>
       <w:r>
+        <w:t xml:space="preserve"> of the reduced models was excellent, with r</w:t>
+      </w:r>
+      <w:r>
         <w:rPr>
           <w:vertAlign w:val="superscript"/>
         </w:rPr>
-        <w:t xml:space="preserve"> </w:t>
-      </w:r>
-      <w:r>
-        <w:t>values of 92% (see table x)</w:t>
+        <w:t>2</w:t>
+      </w:r>
+      <w:r>
+        <w:rPr>
+          <w:vertAlign w:val="superscript"/>
+        </w:rPr>
+        <w:t xml:space="preserve"> </w:t>
+      </w:r>
+      <w:r>
+        <w:t xml:space="preserve">values of </w:t>
+      </w:r>
+      <w:r>
+        <w:t>ranging from 84.3-94.4%</w:t>
+      </w:r>
+      <w:r>
+        <w:t xml:space="preserve"> (see table x)</w:t>
       </w:r>
       <w:r>
         <w:t xml:space="preserve">. Kin preference and average cooperation were </w:t>
@@ -3139,24 +3140,20 @@
       </w:tblPr>
       <w:tblGrid>
         <w:gridCol w:w="1890"/>
-        <w:gridCol w:w="1757"/>
-        <w:gridCol w:w="1904"/>
-        <w:gridCol w:w="1476"/>
-        <w:gridCol w:w="1476"/>
+        <w:gridCol w:w="2046"/>
+        <w:gridCol w:w="1842"/>
+        <w:gridCol w:w="1560"/>
+        <w:gridCol w:w="1559"/>
       </w:tblGrid>
       <w:tr>
         <w:trPr>
-          <w:trHeight w:hRule="exact" w:val="340"/>
+          <w:trHeight w:hRule="exact" w:val="688"/>
         </w:trPr>
         <w:tc>
           <w:tcPr>
             <w:tcW w:w="1890" w:type="dxa"/>
           </w:tcPr>
           <w:p>
-            <w:pPr>
-              <w:spacing w:line="480" w:lineRule="auto"/>
-            </w:pPr>
-            <w:commentRangeStart w:id="0"/>
             <w:r>
               <w:t>Parameter</w:t>
             </w:r>
@@ -3164,53 +3161,69 @@
         </w:tc>
         <w:tc>
           <w:tcPr>
-            <w:tcW w:w="1757" w:type="dxa"/>
+            <w:tcW w:w="2046" w:type="dxa"/>
           </w:tcPr>
           <w:p>
-            <w:pPr>
-              <w:spacing w:line="480" w:lineRule="auto"/>
-            </w:pPr>
             <w:r>
               <w:t>Kin Preference</w:t>
+            </w:r>
+            <w:r>
+              <w:t xml:space="preserve"> (</w:t>
+            </w:r>
+            <w:proofErr w:type="spellStart"/>
+            <w:r>
+              <w:t>asin</w:t>
+            </w:r>
+            <w:proofErr w:type="spellEnd"/>
+            <w:r>
+              <w:t xml:space="preserve"> transformed)</w:t>
             </w:r>
           </w:p>
         </w:tc>
         <w:tc>
           <w:tcPr>
-            <w:tcW w:w="1904" w:type="dxa"/>
+            <w:tcW w:w="1842" w:type="dxa"/>
           </w:tcPr>
           <w:p>
-            <w:pPr>
-              <w:spacing w:line="480" w:lineRule="auto"/>
-            </w:pPr>
             <w:r>
               <w:t>Relatedness</w:t>
+            </w:r>
+            <w:r>
+              <w:t xml:space="preserve"> (</w:t>
+            </w:r>
+            <w:proofErr w:type="spellStart"/>
+            <w:r>
+              <w:t>asin</w:t>
+            </w:r>
+            <w:proofErr w:type="spellEnd"/>
+            <w:r>
+              <w:t xml:space="preserve"> transformed)</w:t>
             </w:r>
           </w:p>
         </w:tc>
         <w:tc>
           <w:tcPr>
-            <w:tcW w:w="1476" w:type="dxa"/>
+            <w:tcW w:w="1560" w:type="dxa"/>
           </w:tcPr>
           <w:p>
-            <w:pPr>
-              <w:spacing w:line="480" w:lineRule="auto"/>
-            </w:pPr>
             <w:r>
               <w:t>Group size</w:t>
+            </w:r>
+            <w:r>
+              <w:t xml:space="preserve"> (log transformed)</w:t>
             </w:r>
           </w:p>
         </w:tc>
         <w:tc>
           <w:tcPr>
-            <w:tcW w:w="1476" w:type="dxa"/>
+            <w:tcW w:w="1559" w:type="dxa"/>
           </w:tcPr>
           <w:p>
-            <w:pPr>
-              <w:spacing w:line="480" w:lineRule="auto"/>
-            </w:pPr>
             <w:r>
               <w:t>Ave Coop</w:t>
+            </w:r>
+            <w:r>
+              <w:t xml:space="preserve"> (log transformed)</w:t>
             </w:r>
           </w:p>
         </w:tc>
@@ -3224,9 +3237,6 @@
             <w:tcW w:w="1890" w:type="dxa"/>
           </w:tcPr>
           <w:p>
-            <w:pPr>
-              <w:spacing w:line="480" w:lineRule="auto"/>
-            </w:pPr>
             <w:r>
               <w:t>r</w:t>
             </w:r>
@@ -3234,12 +3244,9 @@
         </w:tc>
         <w:tc>
           <w:tcPr>
-            <w:tcW w:w="1757" w:type="dxa"/>
+            <w:tcW w:w="2046" w:type="dxa"/>
           </w:tcPr>
           <w:p>
-            <w:pPr>
-              <w:spacing w:line="480" w:lineRule="auto"/>
-            </w:pPr>
             <w:r>
               <w:t>88.4</w:t>
             </w:r>
@@ -3247,25 +3254,22 @@
         </w:tc>
         <w:tc>
           <w:tcPr>
-            <w:tcW w:w="1904" w:type="dxa"/>
+            <w:tcW w:w="1842" w:type="dxa"/>
           </w:tcPr>
           <w:p>
-            <w:pPr>
-              <w:spacing w:line="480" w:lineRule="auto"/>
-            </w:pPr>
-            <w:r>
-              <w:t>90.6</w:t>
+            <w:r>
+              <w:t>90.</w:t>
+            </w:r>
+            <w:r>
+              <w:t>7</w:t>
             </w:r>
           </w:p>
         </w:tc>
         <w:tc>
           <w:tcPr>
-            <w:tcW w:w="1476" w:type="dxa"/>
+            <w:tcW w:w="1560" w:type="dxa"/>
           </w:tcPr>
           <w:p>
-            <w:pPr>
-              <w:spacing w:line="480" w:lineRule="auto"/>
-            </w:pPr>
             <w:r>
               <w:t>15.8</w:t>
             </w:r>
@@ -3273,12 +3277,9 @@
         </w:tc>
         <w:tc>
           <w:tcPr>
-            <w:tcW w:w="1476" w:type="dxa"/>
+            <w:tcW w:w="1559" w:type="dxa"/>
           </w:tcPr>
           <w:p>
-            <w:pPr>
-              <w:spacing w:line="480" w:lineRule="auto"/>
-            </w:pPr>
             <w:r>
               <w:t>11.1</w:t>
             </w:r>
@@ -3294,9 +3295,6 @@
             <w:tcW w:w="1890" w:type="dxa"/>
           </w:tcPr>
           <w:p>
-            <w:pPr>
-              <w:spacing w:line="480" w:lineRule="auto"/>
-            </w:pPr>
             <w:r>
               <w:t>c</w:t>
             </w:r>
@@ -3304,38 +3302,32 @@
         </w:tc>
         <w:tc>
           <w:tcPr>
-            <w:tcW w:w="1757" w:type="dxa"/>
+            <w:tcW w:w="2046" w:type="dxa"/>
           </w:tcPr>
           <w:p>
-            <w:pPr>
-              <w:spacing w:line="480" w:lineRule="auto"/>
-            </w:pPr>
-            <w:r>
-              <w:t>0</w:t>
+            <w:r>
+              <w:t>0.10</w:t>
             </w:r>
           </w:p>
         </w:tc>
         <w:tc>
           <w:tcPr>
-            <w:tcW w:w="1904" w:type="dxa"/>
+            <w:tcW w:w="1842" w:type="dxa"/>
           </w:tcPr>
           <w:p>
-            <w:pPr>
-              <w:spacing w:line="480" w:lineRule="auto"/>
-            </w:pPr>
             <w:r>
               <w:t>0.5</w:t>
+            </w:r>
+            <w:r>
+              <w:t>3</w:t>
             </w:r>
           </w:p>
         </w:tc>
         <w:tc>
           <w:tcPr>
-            <w:tcW w:w="1476" w:type="dxa"/>
+            <w:tcW w:w="1560" w:type="dxa"/>
           </w:tcPr>
           <w:p>
-            <w:pPr>
-              <w:spacing w:line="480" w:lineRule="auto"/>
-            </w:pPr>
             <w:r>
               <w:t>63.3</w:t>
             </w:r>
@@ -3343,12 +3335,9 @@
         </w:tc>
         <w:tc>
           <w:tcPr>
-            <w:tcW w:w="1476" w:type="dxa"/>
+            <w:tcW w:w="1559" w:type="dxa"/>
           </w:tcPr>
           <w:p>
-            <w:pPr>
-              <w:spacing w:line="480" w:lineRule="auto"/>
-            </w:pPr>
             <w:r>
               <w:t>6.4</w:t>
             </w:r>
@@ -3364,9 +3353,6 @@
             <w:tcW w:w="1890" w:type="dxa"/>
           </w:tcPr>
           <w:p>
-            <w:pPr>
-              <w:spacing w:line="480" w:lineRule="auto"/>
-            </w:pPr>
             <w:r>
               <w:t>β</w:t>
             </w:r>
@@ -3374,38 +3360,32 @@
         </w:tc>
         <w:tc>
           <w:tcPr>
-            <w:tcW w:w="1757" w:type="dxa"/>
+            <w:tcW w:w="2046" w:type="dxa"/>
           </w:tcPr>
           <w:p>
-            <w:pPr>
-              <w:spacing w:line="480" w:lineRule="auto"/>
-            </w:pPr>
-            <w:r>
-              <w:t>2.3</w:t>
+            <w:r>
+              <w:t>2.31</w:t>
             </w:r>
           </w:p>
         </w:tc>
         <w:tc>
           <w:tcPr>
-            <w:tcW w:w="1904" w:type="dxa"/>
+            <w:tcW w:w="1842" w:type="dxa"/>
           </w:tcPr>
           <w:p>
-            <w:pPr>
-              <w:spacing w:line="480" w:lineRule="auto"/>
-            </w:pPr>
             <w:r>
               <w:t>0</w:t>
+            </w:r>
+            <w:r>
+              <w:t>.31</w:t>
             </w:r>
           </w:p>
         </w:tc>
         <w:tc>
           <w:tcPr>
-            <w:tcW w:w="1476" w:type="dxa"/>
+            <w:tcW w:w="1560" w:type="dxa"/>
           </w:tcPr>
           <w:p>
-            <w:pPr>
-              <w:spacing w:line="480" w:lineRule="auto"/>
-            </w:pPr>
             <w:r>
               <w:t>4.7</w:t>
             </w:r>
@@ -3413,12 +3393,9 @@
         </w:tc>
         <w:tc>
           <w:tcPr>
-            <w:tcW w:w="1476" w:type="dxa"/>
+            <w:tcW w:w="1559" w:type="dxa"/>
           </w:tcPr>
           <w:p>
-            <w:pPr>
-              <w:spacing w:line="480" w:lineRule="auto"/>
-            </w:pPr>
             <w:r>
               <w:t>29.9</w:t>
             </w:r>
@@ -3434,9 +3411,6 @@
             <w:tcW w:w="1890" w:type="dxa"/>
           </w:tcPr>
           <w:p>
-            <w:pPr>
-              <w:spacing w:line="480" w:lineRule="auto"/>
-            </w:pPr>
             <w:r>
               <w:t>Interactions</w:t>
             </w:r>
@@ -3444,25 +3418,19 @@
         </w:tc>
         <w:tc>
           <w:tcPr>
-            <w:tcW w:w="1757" w:type="dxa"/>
+            <w:tcW w:w="2046" w:type="dxa"/>
           </w:tcPr>
           <w:p>
-            <w:pPr>
-              <w:spacing w:line="480" w:lineRule="auto"/>
-            </w:pPr>
-            <w:r>
-              <w:t>1.5</w:t>
+            <w:r>
+              <w:t>2.49</w:t>
             </w:r>
           </w:p>
         </w:tc>
         <w:tc>
           <w:tcPr>
-            <w:tcW w:w="1904" w:type="dxa"/>
+            <w:tcW w:w="1842" w:type="dxa"/>
           </w:tcPr>
           <w:p>
-            <w:pPr>
-              <w:spacing w:line="480" w:lineRule="auto"/>
-            </w:pPr>
             <w:r>
               <w:t>0</w:t>
             </w:r>
@@ -3470,12 +3438,9 @@
         </w:tc>
         <w:tc>
           <w:tcPr>
-            <w:tcW w:w="1476" w:type="dxa"/>
+            <w:tcW w:w="1560" w:type="dxa"/>
           </w:tcPr>
           <w:p>
-            <w:pPr>
-              <w:spacing w:line="480" w:lineRule="auto"/>
-            </w:pPr>
             <w:r>
               <w:t>10.6</w:t>
             </w:r>
@@ -3483,12 +3448,9 @@
         </w:tc>
         <w:tc>
           <w:tcPr>
-            <w:tcW w:w="1476" w:type="dxa"/>
+            <w:tcW w:w="1559" w:type="dxa"/>
           </w:tcPr>
           <w:p>
-            <w:pPr>
-              <w:spacing w:line="480" w:lineRule="auto"/>
-            </w:pPr>
             <w:r>
               <w:t>36.9</w:t>
             </w:r>
@@ -3504,9 +3466,6 @@
             <w:tcW w:w="1890" w:type="dxa"/>
           </w:tcPr>
           <w:p>
-            <w:pPr>
-              <w:spacing w:line="480" w:lineRule="auto"/>
-            </w:pPr>
             <w:r>
               <w:t>Total (r</w:t>
             </w:r>
@@ -3523,38 +3482,32 @@
         </w:tc>
         <w:tc>
           <w:tcPr>
-            <w:tcW w:w="1757" w:type="dxa"/>
+            <w:tcW w:w="2046" w:type="dxa"/>
           </w:tcPr>
           <w:p>
-            <w:pPr>
-              <w:spacing w:line="480" w:lineRule="auto"/>
-            </w:pPr>
-            <w:r>
-              <w:t>92.2</w:t>
+            <w:r>
+              <w:t>93.3</w:t>
             </w:r>
           </w:p>
         </w:tc>
         <w:tc>
           <w:tcPr>
-            <w:tcW w:w="1904" w:type="dxa"/>
+            <w:tcW w:w="1842" w:type="dxa"/>
           </w:tcPr>
           <w:p>
-            <w:pPr>
-              <w:spacing w:line="480" w:lineRule="auto"/>
-            </w:pPr>
-            <w:r>
-              <w:t>91.1</w:t>
+            <w:r>
+              <w:t>91.</w:t>
+            </w:r>
+            <w:r>
+              <w:t>4</w:t>
             </w:r>
           </w:p>
         </w:tc>
         <w:tc>
           <w:tcPr>
-            <w:tcW w:w="1476" w:type="dxa"/>
+            <w:tcW w:w="1560" w:type="dxa"/>
           </w:tcPr>
           <w:p>
-            <w:pPr>
-              <w:spacing w:line="480" w:lineRule="auto"/>
-            </w:pPr>
             <w:r>
               <w:t>94.4</w:t>
             </w:r>
@@ -3562,21 +3515,11 @@
         </w:tc>
         <w:tc>
           <w:tcPr>
-            <w:tcW w:w="1476" w:type="dxa"/>
+            <w:tcW w:w="1559" w:type="dxa"/>
           </w:tcPr>
           <w:p>
-            <w:pPr>
-              <w:spacing w:line="480" w:lineRule="auto"/>
-            </w:pPr>
             <w:r>
               <w:t>84.3</w:t>
-            </w:r>
-            <w:commentRangeEnd w:id="0"/>
-            <w:r>
-              <w:rPr>
-                <w:rStyle w:val="CommentReference"/>
-              </w:rPr>
-              <w:commentReference w:id="0"/>
             </w:r>
           </w:p>
         </w:tc>
@@ -3615,6 +3558,368 @@
         </w:rPr>
         <w:t>Discussion</w:t>
       </w:r>
+    </w:p>
+    <w:p>
+      <w:pPr>
+        <w:spacing w:line="480" w:lineRule="auto"/>
+        <w:rPr>
+          <w:rFonts w:ascii="CMR10" w:hAnsi="CMR10" w:cs="CMR10"/>
+          <w:i/>
+          <w:sz w:val="20"/>
+          <w:szCs w:val="20"/>
+        </w:rPr>
+      </w:pPr>
+      <w:r>
+        <w:rPr>
+          <w:rFonts w:ascii="CMR10" w:hAnsi="CMR10" w:cs="CMR10"/>
+          <w:i/>
+          <w:sz w:val="20"/>
+          <w:szCs w:val="20"/>
+        </w:rPr>
+        <w:t>Explanations of correlations</w:t>
+      </w:r>
+    </w:p>
+    <w:p>
+      <w:pPr>
+        <w:pStyle w:val="ListParagraph"/>
+        <w:numPr>
+          <w:ilvl w:val="0"/>
+          <w:numId w:val="1"/>
+        </w:numPr>
+        <w:spacing w:line="480" w:lineRule="auto"/>
+        <w:ind w:left="426"/>
+        <w:rPr>
+          <w:rFonts w:ascii="CMR10" w:hAnsi="CMR10" w:cs="CMR10"/>
+          <w:sz w:val="20"/>
+          <w:szCs w:val="20"/>
+        </w:rPr>
+      </w:pPr>
+      <w:r>
+        <w:t xml:space="preserve">Relatedness is correlated with kin preference because, as the amount of kin preference exhibited increases so does the levels of relatedness within groups. </w:t>
+      </w:r>
+    </w:p>
+    <w:p>
+      <w:pPr>
+        <w:pStyle w:val="ListParagraph"/>
+        <w:numPr>
+          <w:ilvl w:val="0"/>
+          <w:numId w:val="1"/>
+        </w:numPr>
+        <w:spacing w:line="480" w:lineRule="auto"/>
+        <w:ind w:left="426"/>
+        <w:rPr>
+          <w:rFonts w:ascii="CMR10" w:hAnsi="CMR10" w:cs="CMR10"/>
+          <w:sz w:val="20"/>
+          <w:szCs w:val="20"/>
+        </w:rPr>
+      </w:pPr>
+      <w:r>
+        <w:rPr>
+          <w:rFonts w:ascii="CMR10" w:hAnsi="CMR10" w:cs="CMR10"/>
+          <w:sz w:val="20"/>
+          <w:szCs w:val="20"/>
+        </w:rPr>
+        <w:lastRenderedPageBreak/>
+        <w:t>Average group size is correlated with cooperation as in order for larger groups to be maintained, i.e. for the benefits of grouping behaviour to be greater than the cost, high levels of cooperation need to be present.</w:t>
+      </w:r>
+    </w:p>
+    <w:p>
+      <w:pPr>
+        <w:pStyle w:val="ListParagraph"/>
+        <w:numPr>
+          <w:ilvl w:val="0"/>
+          <w:numId w:val="1"/>
+        </w:numPr>
+        <w:spacing w:line="480" w:lineRule="auto"/>
+        <w:ind w:left="426"/>
+      </w:pPr>
+      <w:r>
+        <w:t>G</w:t>
+      </w:r>
+      <w:r>
+        <w:t>roup size is counter-</w:t>
+      </w:r>
+      <w:r>
+        <w:t xml:space="preserve">correlated with kin preference and relatedness because as kin preference </w:t>
+      </w:r>
+      <w:r>
+        <w:t xml:space="preserve">increases, </w:t>
+      </w:r>
+      <w:r>
+        <w:t>entry to groups becomes more restrictive</w:t>
+      </w:r>
+      <w:r>
+        <w:t xml:space="preserve"> and therefore </w:t>
+      </w:r>
+      <w:r>
+        <w:t xml:space="preserve">group sizes decreases.  </w:t>
+      </w:r>
+    </w:p>
+    <w:p>
+      <w:pPr>
+        <w:spacing w:line="480" w:lineRule="auto"/>
+        <w:rPr>
+          <w:rFonts w:ascii="CMR10" w:hAnsi="CMR10" w:cs="CMR10"/>
+          <w:i/>
+          <w:sz w:val="20"/>
+          <w:szCs w:val="20"/>
+        </w:rPr>
+      </w:pPr>
+    </w:p>
+    <w:p>
+      <w:pPr>
+        <w:spacing w:line="480" w:lineRule="auto"/>
+        <w:rPr>
+          <w:rFonts w:ascii="CMR10" w:hAnsi="CMR10" w:cs="CMR10"/>
+          <w:i/>
+          <w:sz w:val="20"/>
+          <w:szCs w:val="20"/>
+        </w:rPr>
+      </w:pPr>
+      <w:r>
+        <w:rPr>
+          <w:rFonts w:ascii="CMR10" w:hAnsi="CMR10" w:cs="CMR10"/>
+          <w:i/>
+          <w:sz w:val="20"/>
+          <w:szCs w:val="20"/>
+        </w:rPr>
+        <w:t xml:space="preserve">Explanation of </w:t>
+      </w:r>
+      <w:r>
+        <w:rPr>
+          <w:rFonts w:ascii="CMR10" w:hAnsi="CMR10" w:cs="CMR10"/>
+          <w:i/>
+          <w:sz w:val="20"/>
+          <w:szCs w:val="20"/>
+        </w:rPr>
+        <w:t>effects</w:t>
+      </w:r>
+      <w:r>
+        <w:rPr>
+          <w:rFonts w:ascii="CMR10" w:hAnsi="CMR10" w:cs="CMR10"/>
+          <w:i/>
+          <w:sz w:val="20"/>
+          <w:szCs w:val="20"/>
+        </w:rPr>
+        <w:t xml:space="preserve"> of R, Beta and C</w:t>
+      </w:r>
+    </w:p>
+    <w:p>
+      <w:pPr>
+        <w:spacing w:line="480" w:lineRule="auto"/>
+        <w:rPr>
+          <w:rFonts w:ascii="CMR10" w:hAnsi="CMR10" w:cs="CMR10"/>
+          <w:i/>
+          <w:sz w:val="20"/>
+          <w:szCs w:val="20"/>
+          <w:u w:val="single"/>
+        </w:rPr>
+      </w:pPr>
+      <w:r>
+        <w:rPr>
+          <w:rFonts w:ascii="CMR10" w:hAnsi="CMR10" w:cs="CMR10"/>
+          <w:i/>
+          <w:sz w:val="20"/>
+          <w:szCs w:val="20"/>
+          <w:u w:val="single"/>
+        </w:rPr>
+        <w:t>Effects of R:</w:t>
+      </w:r>
+    </w:p>
+    <w:p>
+      <w:pPr>
+        <w:spacing w:line="480" w:lineRule="auto"/>
+      </w:pPr>
+      <w:r>
+        <w:t>As R increases, more relatives are available in the population to form part of groups, so groups become more restrictive in their admission requirements, thus causing average within group relatedness to increase.  With greater within group relatedness, greater levels of cooperation can evolve.  With larger R, larger groups can form, but the effect is more marked when larger group carrying capacities (1/c) require the formation of larger groups.</w:t>
+      </w:r>
+    </w:p>
+    <w:p>
+      <w:pPr>
+        <w:spacing w:line="480" w:lineRule="auto"/>
+      </w:pPr>
+      <w:r>
+        <w:t>Interestingly kin preference does not go to zero, even for very small R. This may because leaving relatives out has an indirect fitness cost as these individuals will be eliminated from the population</w:t>
+      </w:r>
+    </w:p>
+    <w:p>
+      <w:pPr>
+        <w:spacing w:line="480" w:lineRule="auto"/>
+      </w:pPr>
+    </w:p>
+    <w:p>
+      <w:pPr>
+        <w:spacing w:line="480" w:lineRule="auto"/>
+        <w:rPr>
+          <w:i/>
+          <w:u w:val="single"/>
+        </w:rPr>
+      </w:pPr>
+      <w:r>
+        <w:rPr>
+          <w:i/>
+          <w:u w:val="single"/>
+        </w:rPr>
+        <w:t>Effects of 1/c:</w:t>
+      </w:r>
+    </w:p>
+    <w:p>
+      <w:pPr>
+        <w:tabs>
+          <w:tab w:val="left" w:pos="0"/>
+        </w:tabs>
+        <w:spacing w:line="480" w:lineRule="auto"/>
+      </w:pPr>
+      <w:r>
+        <w:t xml:space="preserve">The group carrying capacity parameter affects primarily the size of the groups formed.  With larger 1/c, larger groups form (this is obvious).  The group carrying capacity parameter, however, also seems to interact with </w:t>
+      </w:r>
+      <w:r>
+        <w:rPr>
+          <w:rFonts w:ascii="Symbol" w:hAnsi="Symbol"/>
+          <w:i/>
+        </w:rPr>
+        <w:t></w:t>
+      </w:r>
+      <w:r>
+        <w:t xml:space="preserve">: when 1/c is large, </w:t>
+      </w:r>
+      <w:r>
+        <w:rPr>
+          <w:rFonts w:ascii="Symbol" w:hAnsi="Symbol"/>
+          <w:i/>
+        </w:rPr>
+        <w:t></w:t>
+      </w:r>
+      <w:r>
+        <w:t xml:space="preserve"> has an effect in all four variables. </w:t>
+      </w:r>
+    </w:p>
+    <w:p>
+      <w:pPr>
+        <w:tabs>
+          <w:tab w:val="left" w:pos="0"/>
+        </w:tabs>
+        <w:spacing w:line="480" w:lineRule="auto"/>
+      </w:pPr>
+      <w:r>
+        <w:t xml:space="preserve">If there is a large group carrying capacity (large 1/c) cost of cooperation important.  If group carrying capacity is large it is much harder to admit only kin, therefore the effects of high cooperation cost cannot be mitigated as much by the admission of kin only. </w:t>
+      </w:r>
+    </w:p>
+    <w:p>
+      <w:pPr>
+        <w:tabs>
+          <w:tab w:val="left" w:pos="0"/>
+        </w:tabs>
+        <w:spacing w:line="480" w:lineRule="auto"/>
+      </w:pPr>
+      <w:r>
+        <w:lastRenderedPageBreak/>
+        <w:t>When the group carrying capacity (1/c) is small higher levels of cooperation can be maintained even when cooperation is costly because the groups that form are small and therefore can be more restrictive in terms of group entry, only allowing kin to join the group. However when group carrying capacity is large they can no longer be so restrictive therefore levels of cooperation are not able to be maintained at high levels.</w:t>
+      </w:r>
+    </w:p>
+    <w:p>
+      <w:pPr>
+        <w:spacing w:line="480" w:lineRule="auto"/>
+      </w:pPr>
+      <w:r>
+        <w:t>Therefore if the group carrying capacity is large and the intrinsic rate of growth is small, groups are no longer able to maintain cooperation if the cost of cooperation (β) is high as they are unable to restrict group entry only to kin as they need to meet ecologically-determined group sizes.</w:t>
+      </w:r>
+    </w:p>
+    <w:p>
+      <w:pPr>
+        <w:spacing w:line="480" w:lineRule="auto"/>
+      </w:pPr>
+    </w:p>
+    <w:p>
+      <w:pPr>
+        <w:spacing w:line="480" w:lineRule="auto"/>
+      </w:pPr>
+      <w:r>
+        <w:rPr>
+          <w:i/>
+          <w:u w:val="single"/>
+        </w:rPr>
+        <w:t xml:space="preserve">Effect of β: </w:t>
+      </w:r>
+    </w:p>
+    <w:p>
+      <w:pPr>
+        <w:spacing w:line="480" w:lineRule="auto"/>
+      </w:pPr>
+      <w:r>
+        <w:t>Interestingly, the cost of cooperation parameter has little effect or no effect on all variables when the gro</w:t>
+      </w:r>
+      <w:r>
+        <w:t xml:space="preserve">up carrying capacity is small due to the ability of small groups to restrict entry. </w:t>
+      </w:r>
+      <w:r>
+        <w:t xml:space="preserve">When 1/c is large, however, lower levels of cooperation and smaller groups, with somewhat lower relatedness evolve when the costs of cooperation are greater.  </w:t>
+      </w:r>
+    </w:p>
+    <w:p>
+      <w:pPr>
+        <w:spacing w:line="480" w:lineRule="auto"/>
+      </w:pPr>
+    </w:p>
+    <w:p>
+      <w:pPr>
+        <w:rPr>
+          <w:i/>
+        </w:rPr>
+      </w:pPr>
+    </w:p>
+    <w:p>
+      <w:pPr>
+        <w:rPr>
+          <w:i/>
+        </w:rPr>
+      </w:pPr>
+    </w:p>
+    <w:p>
+      <w:pPr>
+        <w:spacing w:line="480" w:lineRule="auto"/>
+        <w:ind w:left="426"/>
+        <w:rPr>
+          <w:rFonts w:ascii="CMR10" w:hAnsi="CMR10" w:cs="CMR10"/>
+          <w:i/>
+          <w:sz w:val="20"/>
+          <w:szCs w:val="20"/>
+        </w:rPr>
+      </w:pPr>
+    </w:p>
+    <w:p>
+      <w:pPr>
+        <w:spacing w:line="480" w:lineRule="auto"/>
+        <w:ind w:left="360"/>
+        <w:rPr>
+          <w:rFonts w:ascii="CMR10" w:hAnsi="CMR10" w:cs="CMR10"/>
+          <w:i/>
+          <w:sz w:val="20"/>
+          <w:szCs w:val="20"/>
+        </w:rPr>
+      </w:pPr>
+    </w:p>
+    <w:p>
+      <w:pPr>
+        <w:spacing w:line="480" w:lineRule="auto"/>
+        <w:rPr>
+          <w:rFonts w:ascii="CMR10" w:hAnsi="CMR10" w:cs="CMR10"/>
+          <w:b/>
+          <w:sz w:val="20"/>
+          <w:szCs w:val="20"/>
+        </w:rPr>
+      </w:pPr>
+    </w:p>
+    <w:p>
+      <w:pPr>
+        <w:spacing w:line="480" w:lineRule="auto"/>
+        <w:rPr>
+          <w:rFonts w:ascii="CMR10" w:hAnsi="CMR10" w:cs="CMR10"/>
+          <w:b/>
+          <w:sz w:val="20"/>
+          <w:szCs w:val="20"/>
+        </w:rPr>
+      </w:pPr>
     </w:p>
     <w:p>
       <w:pPr>
@@ -3708,7 +4013,6 @@
           <w:szCs w:val="20"/>
           <w:lang w:eastAsia="en-GB"/>
         </w:rPr>
-        <w:lastRenderedPageBreak/>
         <w:drawing>
           <wp:inline distT="0" distB="0" distL="0" distR="0">
             <wp:extent cx="5731510" cy="3158317"/>
@@ -3907,33 +4211,357 @@
 </w:document>
 </file>
 
-<file path=word/comments.xml><?xml version="1.0" encoding="utf-8"?>
-<w:comments xmlns:ve="http://schemas.openxmlformats.org/markup-compatibility/2006" xmlns:o="urn:schemas-microsoft-com:office:office" xmlns:r="http://schemas.openxmlformats.org/officeDocument/2006/relationships" xmlns:m="http://schemas.openxmlformats.org/officeDocument/2006/math" xmlns:v="urn:schemas-microsoft-com:vml" xmlns:wp="http://schemas.openxmlformats.org/drawingml/2006/wordprocessingDrawing" xmlns:w10="urn:schemas-microsoft-com:office:word" xmlns:w="http://schemas.openxmlformats.org/wordprocessingml/2006/main" xmlns:wne="http://schemas.microsoft.com/office/word/2006/wordml">
-  <w:comment w:id="0" w:author="Ruth" w:date="2012-10-24T16:07:00Z" w:initials="R">
-    <w:p>
-      <w:pPr>
-        <w:pStyle w:val="CommentText"/>
-      </w:pPr>
-      <w:r>
-        <w:rPr>
-          <w:rStyle w:val="CommentReference"/>
-        </w:rPr>
-        <w:annotationRef/>
-      </w:r>
-      <w:r>
-        <w:t xml:space="preserve">Need to correct </w:t>
-      </w:r>
-      <w:proofErr w:type="spellStart"/>
-      <w:r>
-        <w:t>anova</w:t>
-      </w:r>
-      <w:proofErr w:type="spellEnd"/>
-      <w:r>
-        <w:t xml:space="preserve"> to include C and Beta</w:t>
-      </w:r>
-    </w:p>
-  </w:comment>
-</w:comments>
+<file path=word/numbering.xml><?xml version="1.0" encoding="utf-8"?>
+<w:numbering xmlns:ve="http://schemas.openxmlformats.org/markup-compatibility/2006" xmlns:o="urn:schemas-microsoft-com:office:office" xmlns:r="http://schemas.openxmlformats.org/officeDocument/2006/relationships" xmlns:m="http://schemas.openxmlformats.org/officeDocument/2006/math" xmlns:v="urn:schemas-microsoft-com:vml" xmlns:wp="http://schemas.openxmlformats.org/drawingml/2006/wordprocessingDrawing" xmlns:w10="urn:schemas-microsoft-com:office:word" xmlns:w="http://schemas.openxmlformats.org/wordprocessingml/2006/main" xmlns:wne="http://schemas.microsoft.com/office/word/2006/wordml">
+  <w:abstractNum w:abstractNumId="0">
+    <w:nsid w:val="1B6931D4"/>
+    <w:multiLevelType w:val="hybridMultilevel"/>
+    <w:tmpl w:val="7D7EBE80"/>
+    <w:lvl w:ilvl="0" w:tplc="9A5684A2">
+      <w:start w:val="1"/>
+      <w:numFmt w:val="bullet"/>
+      <w:lvlText w:val="‐"/>
+      <w:lvlJc w:val="left"/>
+      <w:pPr>
+        <w:ind w:left="720" w:hanging="360"/>
+      </w:pPr>
+      <w:rPr>
+        <w:rFonts w:ascii="Calibri" w:hAnsi="Calibri" w:hint="default"/>
+      </w:rPr>
+    </w:lvl>
+    <w:lvl w:ilvl="1" w:tplc="08090003" w:tentative="1">
+      <w:start w:val="1"/>
+      <w:numFmt w:val="bullet"/>
+      <w:lvlText w:val="o"/>
+      <w:lvlJc w:val="left"/>
+      <w:pPr>
+        <w:ind w:left="1440" w:hanging="360"/>
+      </w:pPr>
+      <w:rPr>
+        <w:rFonts w:ascii="Courier New" w:hAnsi="Courier New" w:cs="Courier New" w:hint="default"/>
+      </w:rPr>
+    </w:lvl>
+    <w:lvl w:ilvl="2" w:tplc="08090005" w:tentative="1">
+      <w:start w:val="1"/>
+      <w:numFmt w:val="bullet"/>
+      <w:lvlText w:val=""/>
+      <w:lvlJc w:val="left"/>
+      <w:pPr>
+        <w:ind w:left="2160" w:hanging="360"/>
+      </w:pPr>
+      <w:rPr>
+        <w:rFonts w:ascii="Wingdings" w:hAnsi="Wingdings" w:hint="default"/>
+      </w:rPr>
+    </w:lvl>
+    <w:lvl w:ilvl="3" w:tplc="08090001" w:tentative="1">
+      <w:start w:val="1"/>
+      <w:numFmt w:val="bullet"/>
+      <w:lvlText w:val=""/>
+      <w:lvlJc w:val="left"/>
+      <w:pPr>
+        <w:ind w:left="2880" w:hanging="360"/>
+      </w:pPr>
+      <w:rPr>
+        <w:rFonts w:ascii="Symbol" w:hAnsi="Symbol" w:hint="default"/>
+      </w:rPr>
+    </w:lvl>
+    <w:lvl w:ilvl="4" w:tplc="08090003" w:tentative="1">
+      <w:start w:val="1"/>
+      <w:numFmt w:val="bullet"/>
+      <w:lvlText w:val="o"/>
+      <w:lvlJc w:val="left"/>
+      <w:pPr>
+        <w:ind w:left="3600" w:hanging="360"/>
+      </w:pPr>
+      <w:rPr>
+        <w:rFonts w:ascii="Courier New" w:hAnsi="Courier New" w:cs="Courier New" w:hint="default"/>
+      </w:rPr>
+    </w:lvl>
+    <w:lvl w:ilvl="5" w:tplc="08090005" w:tentative="1">
+      <w:start w:val="1"/>
+      <w:numFmt w:val="bullet"/>
+      <w:lvlText w:val=""/>
+      <w:lvlJc w:val="left"/>
+      <w:pPr>
+        <w:ind w:left="4320" w:hanging="360"/>
+      </w:pPr>
+      <w:rPr>
+        <w:rFonts w:ascii="Wingdings" w:hAnsi="Wingdings" w:hint="default"/>
+      </w:rPr>
+    </w:lvl>
+    <w:lvl w:ilvl="6" w:tplc="08090001" w:tentative="1">
+      <w:start w:val="1"/>
+      <w:numFmt w:val="bullet"/>
+      <w:lvlText w:val=""/>
+      <w:lvlJc w:val="left"/>
+      <w:pPr>
+        <w:ind w:left="5040" w:hanging="360"/>
+      </w:pPr>
+      <w:rPr>
+        <w:rFonts w:ascii="Symbol" w:hAnsi="Symbol" w:hint="default"/>
+      </w:rPr>
+    </w:lvl>
+    <w:lvl w:ilvl="7" w:tplc="08090003" w:tentative="1">
+      <w:start w:val="1"/>
+      <w:numFmt w:val="bullet"/>
+      <w:lvlText w:val="o"/>
+      <w:lvlJc w:val="left"/>
+      <w:pPr>
+        <w:ind w:left="5760" w:hanging="360"/>
+      </w:pPr>
+      <w:rPr>
+        <w:rFonts w:ascii="Courier New" w:hAnsi="Courier New" w:cs="Courier New" w:hint="default"/>
+      </w:rPr>
+    </w:lvl>
+    <w:lvl w:ilvl="8" w:tplc="08090005" w:tentative="1">
+      <w:start w:val="1"/>
+      <w:numFmt w:val="bullet"/>
+      <w:lvlText w:val=""/>
+      <w:lvlJc w:val="left"/>
+      <w:pPr>
+        <w:ind w:left="6480" w:hanging="360"/>
+      </w:pPr>
+      <w:rPr>
+        <w:rFonts w:ascii="Wingdings" w:hAnsi="Wingdings" w:hint="default"/>
+      </w:rPr>
+    </w:lvl>
+  </w:abstractNum>
+  <w:abstractNum w:abstractNumId="1">
+    <w:nsid w:val="6B777084"/>
+    <w:multiLevelType w:val="hybridMultilevel"/>
+    <w:tmpl w:val="24A2D3BC"/>
+    <w:lvl w:ilvl="0" w:tplc="9A5684A2">
+      <w:start w:val="1"/>
+      <w:numFmt w:val="bullet"/>
+      <w:lvlText w:val="‐"/>
+      <w:lvlJc w:val="left"/>
+      <w:pPr>
+        <w:ind w:left="720" w:hanging="360"/>
+      </w:pPr>
+      <w:rPr>
+        <w:rFonts w:ascii="Calibri" w:hAnsi="Calibri" w:hint="default"/>
+      </w:rPr>
+    </w:lvl>
+    <w:lvl w:ilvl="1" w:tplc="08090003" w:tentative="1">
+      <w:start w:val="1"/>
+      <w:numFmt w:val="bullet"/>
+      <w:lvlText w:val="o"/>
+      <w:lvlJc w:val="left"/>
+      <w:pPr>
+        <w:ind w:left="1440" w:hanging="360"/>
+      </w:pPr>
+      <w:rPr>
+        <w:rFonts w:ascii="Courier New" w:hAnsi="Courier New" w:cs="Courier New" w:hint="default"/>
+      </w:rPr>
+    </w:lvl>
+    <w:lvl w:ilvl="2" w:tplc="08090005" w:tentative="1">
+      <w:start w:val="1"/>
+      <w:numFmt w:val="bullet"/>
+      <w:lvlText w:val=""/>
+      <w:lvlJc w:val="left"/>
+      <w:pPr>
+        <w:ind w:left="2160" w:hanging="360"/>
+      </w:pPr>
+      <w:rPr>
+        <w:rFonts w:ascii="Wingdings" w:hAnsi="Wingdings" w:hint="default"/>
+      </w:rPr>
+    </w:lvl>
+    <w:lvl w:ilvl="3" w:tplc="08090001" w:tentative="1">
+      <w:start w:val="1"/>
+      <w:numFmt w:val="bullet"/>
+      <w:lvlText w:val=""/>
+      <w:lvlJc w:val="left"/>
+      <w:pPr>
+        <w:ind w:left="2880" w:hanging="360"/>
+      </w:pPr>
+      <w:rPr>
+        <w:rFonts w:ascii="Symbol" w:hAnsi="Symbol" w:hint="default"/>
+      </w:rPr>
+    </w:lvl>
+    <w:lvl w:ilvl="4" w:tplc="08090003" w:tentative="1">
+      <w:start w:val="1"/>
+      <w:numFmt w:val="bullet"/>
+      <w:lvlText w:val="o"/>
+      <w:lvlJc w:val="left"/>
+      <w:pPr>
+        <w:ind w:left="3600" w:hanging="360"/>
+      </w:pPr>
+      <w:rPr>
+        <w:rFonts w:ascii="Courier New" w:hAnsi="Courier New" w:cs="Courier New" w:hint="default"/>
+      </w:rPr>
+    </w:lvl>
+    <w:lvl w:ilvl="5" w:tplc="08090005" w:tentative="1">
+      <w:start w:val="1"/>
+      <w:numFmt w:val="bullet"/>
+      <w:lvlText w:val=""/>
+      <w:lvlJc w:val="left"/>
+      <w:pPr>
+        <w:ind w:left="4320" w:hanging="360"/>
+      </w:pPr>
+      <w:rPr>
+        <w:rFonts w:ascii="Wingdings" w:hAnsi="Wingdings" w:hint="default"/>
+      </w:rPr>
+    </w:lvl>
+    <w:lvl w:ilvl="6" w:tplc="08090001" w:tentative="1">
+      <w:start w:val="1"/>
+      <w:numFmt w:val="bullet"/>
+      <w:lvlText w:val=""/>
+      <w:lvlJc w:val="left"/>
+      <w:pPr>
+        <w:ind w:left="5040" w:hanging="360"/>
+      </w:pPr>
+      <w:rPr>
+        <w:rFonts w:ascii="Symbol" w:hAnsi="Symbol" w:hint="default"/>
+      </w:rPr>
+    </w:lvl>
+    <w:lvl w:ilvl="7" w:tplc="08090003" w:tentative="1">
+      <w:start w:val="1"/>
+      <w:numFmt w:val="bullet"/>
+      <w:lvlText w:val="o"/>
+      <w:lvlJc w:val="left"/>
+      <w:pPr>
+        <w:ind w:left="5760" w:hanging="360"/>
+      </w:pPr>
+      <w:rPr>
+        <w:rFonts w:ascii="Courier New" w:hAnsi="Courier New" w:cs="Courier New" w:hint="default"/>
+      </w:rPr>
+    </w:lvl>
+    <w:lvl w:ilvl="8" w:tplc="08090005" w:tentative="1">
+      <w:start w:val="1"/>
+      <w:numFmt w:val="bullet"/>
+      <w:lvlText w:val=""/>
+      <w:lvlJc w:val="left"/>
+      <w:pPr>
+        <w:ind w:left="6480" w:hanging="360"/>
+      </w:pPr>
+      <w:rPr>
+        <w:rFonts w:ascii="Wingdings" w:hAnsi="Wingdings" w:hint="default"/>
+      </w:rPr>
+    </w:lvl>
+  </w:abstractNum>
+  <w:abstractNum w:abstractNumId="2">
+    <w:nsid w:val="7BFF4695"/>
+    <w:multiLevelType w:val="hybridMultilevel"/>
+    <w:tmpl w:val="A0960846"/>
+    <w:lvl w:ilvl="0" w:tplc="9A5684A2">
+      <w:start w:val="1"/>
+      <w:numFmt w:val="bullet"/>
+      <w:lvlText w:val="‐"/>
+      <w:lvlJc w:val="left"/>
+      <w:pPr>
+        <w:ind w:left="720" w:hanging="360"/>
+      </w:pPr>
+      <w:rPr>
+        <w:rFonts w:ascii="Calibri" w:hAnsi="Calibri" w:hint="default"/>
+      </w:rPr>
+    </w:lvl>
+    <w:lvl w:ilvl="1" w:tplc="08090003">
+      <w:start w:val="1"/>
+      <w:numFmt w:val="bullet"/>
+      <w:lvlText w:val="o"/>
+      <w:lvlJc w:val="left"/>
+      <w:pPr>
+        <w:ind w:left="1440" w:hanging="360"/>
+      </w:pPr>
+      <w:rPr>
+        <w:rFonts w:ascii="Courier New" w:hAnsi="Courier New" w:cs="Courier New" w:hint="default"/>
+      </w:rPr>
+    </w:lvl>
+    <w:lvl w:ilvl="2" w:tplc="08090005" w:tentative="1">
+      <w:start w:val="1"/>
+      <w:numFmt w:val="bullet"/>
+      <w:lvlText w:val=""/>
+      <w:lvlJc w:val="left"/>
+      <w:pPr>
+        <w:ind w:left="2160" w:hanging="360"/>
+      </w:pPr>
+      <w:rPr>
+        <w:rFonts w:ascii="Wingdings" w:hAnsi="Wingdings" w:hint="default"/>
+      </w:rPr>
+    </w:lvl>
+    <w:lvl w:ilvl="3" w:tplc="08090001" w:tentative="1">
+      <w:start w:val="1"/>
+      <w:numFmt w:val="bullet"/>
+      <w:lvlText w:val=""/>
+      <w:lvlJc w:val="left"/>
+      <w:pPr>
+        <w:ind w:left="2880" w:hanging="360"/>
+      </w:pPr>
+      <w:rPr>
+        <w:rFonts w:ascii="Symbol" w:hAnsi="Symbol" w:hint="default"/>
+      </w:rPr>
+    </w:lvl>
+    <w:lvl w:ilvl="4" w:tplc="08090003" w:tentative="1">
+      <w:start w:val="1"/>
+      <w:numFmt w:val="bullet"/>
+      <w:lvlText w:val="o"/>
+      <w:lvlJc w:val="left"/>
+      <w:pPr>
+        <w:ind w:left="3600" w:hanging="360"/>
+      </w:pPr>
+      <w:rPr>
+        <w:rFonts w:ascii="Courier New" w:hAnsi="Courier New" w:cs="Courier New" w:hint="default"/>
+      </w:rPr>
+    </w:lvl>
+    <w:lvl w:ilvl="5" w:tplc="08090005" w:tentative="1">
+      <w:start w:val="1"/>
+      <w:numFmt w:val="bullet"/>
+      <w:lvlText w:val=""/>
+      <w:lvlJc w:val="left"/>
+      <w:pPr>
+        <w:ind w:left="4320" w:hanging="360"/>
+      </w:pPr>
+      <w:rPr>
+        <w:rFonts w:ascii="Wingdings" w:hAnsi="Wingdings" w:hint="default"/>
+      </w:rPr>
+    </w:lvl>
+    <w:lvl w:ilvl="6" w:tplc="08090001" w:tentative="1">
+      <w:start w:val="1"/>
+      <w:numFmt w:val="bullet"/>
+      <w:lvlText w:val=""/>
+      <w:lvlJc w:val="left"/>
+      <w:pPr>
+        <w:ind w:left="5040" w:hanging="360"/>
+      </w:pPr>
+      <w:rPr>
+        <w:rFonts w:ascii="Symbol" w:hAnsi="Symbol" w:hint="default"/>
+      </w:rPr>
+    </w:lvl>
+    <w:lvl w:ilvl="7" w:tplc="08090003" w:tentative="1">
+      <w:start w:val="1"/>
+      <w:numFmt w:val="bullet"/>
+      <w:lvlText w:val="o"/>
+      <w:lvlJc w:val="left"/>
+      <w:pPr>
+        <w:ind w:left="5760" w:hanging="360"/>
+      </w:pPr>
+      <w:rPr>
+        <w:rFonts w:ascii="Courier New" w:hAnsi="Courier New" w:cs="Courier New" w:hint="default"/>
+      </w:rPr>
+    </w:lvl>
+    <w:lvl w:ilvl="8" w:tplc="08090005" w:tentative="1">
+      <w:start w:val="1"/>
+      <w:numFmt w:val="bullet"/>
+      <w:lvlText w:val=""/>
+      <w:lvlJc w:val="left"/>
+      <w:pPr>
+        <w:ind w:left="6480" w:hanging="360"/>
+      </w:pPr>
+      <w:rPr>
+        <w:rFonts w:ascii="Wingdings" w:hAnsi="Wingdings" w:hint="default"/>
+      </w:rPr>
+    </w:lvl>
+  </w:abstractNum>
+  <w:num w:numId="1">
+    <w:abstractNumId w:val="0"/>
+  </w:num>
+  <w:num w:numId="2">
+    <w:abstractNumId w:val="1"/>
+  </w:num>
+  <w:num w:numId="3">
+    <w:abstractNumId w:val="2"/>
+  </w:num>
+</w:numbering>
 </file>
 
 <file path=word/styles.xml><?xml version="1.0" encoding="utf-8"?>
@@ -4256,6 +4884,17 @@
       <w:bCs/>
     </w:rPr>
   </w:style>
+  <w:style w:type="paragraph" w:styleId="ListParagraph">
+    <w:name w:val="List Paragraph"/>
+    <w:basedOn w:val="Normal"/>
+    <w:uiPriority w:val="34"/>
+    <w:qFormat/>
+    <w:rsid w:val="0041505A"/>
+    <w:pPr>
+      <w:ind w:left="720"/>
+      <w:contextualSpacing/>
+    </w:pPr>
+  </w:style>
 </w:styles>
 </file>
 

</xml_diff>

<commit_message>
Version sent to LA 29th Oct
</commit_message>
<xml_diff>
--- a/SimPaperDocs/Simulation paper outline.docx
+++ b/SimPaperDocs/Simulation paper outline.docx
@@ -51,20 +51,27 @@
         </w:rPr>
         <w:t>Sept 2012</w:t>
       </w:r>
-    </w:p>
-    <w:p>
-      <w:pPr>
-        <w:spacing w:line="480" w:lineRule="auto"/>
+      <w:r>
         <w:rPr>
           <w:b/>
           <w:lang w:val="en-CA"/>
         </w:rPr>
-      </w:pPr>
-      <w:r>
+        <w:t xml:space="preserve"> (figures at bottom of document)</w:t>
+      </w:r>
+    </w:p>
+    <w:p>
+      <w:pPr>
+        <w:spacing w:line="480" w:lineRule="auto"/>
         <w:rPr>
           <w:b/>
           <w:lang w:val="en-CA"/>
         </w:rPr>
+      </w:pPr>
+      <w:r>
+        <w:rPr>
+          <w:b/>
+          <w:lang w:val="en-CA"/>
+        </w:rPr>
         <w:t>Abstract</w:t>
       </w:r>
     </w:p>
@@ -99,7 +106,19 @@
         <w:rPr>
           <w:lang w:val="en-CA"/>
         </w:rPr>
-        <w:t>ion of kinship in social groups........?</w:t>
+        <w:t>ion of kin</w:t>
+      </w:r>
+      <w:r>
+        <w:rPr>
+          <w:lang w:val="en-CA"/>
+        </w:rPr>
+        <w:t xml:space="preserve"> preference </w:t>
+      </w:r>
+      <w:r>
+        <w:rPr>
+          <w:lang w:val="en-CA"/>
+        </w:rPr>
+        <w:t>in social groups........?</w:t>
       </w:r>
     </w:p>
     <w:p>
@@ -143,7 +162,19 @@
         <w:rPr>
           <w:lang w:val="en-CA"/>
         </w:rPr>
-        <w:t xml:space="preserve"> Background on the evolution of kin selection and the evolution of cooperation</w:t>
+        <w:t xml:space="preserve"> Background on the evolution of kin selection </w:t>
+      </w:r>
+      <w:r>
+        <w:rPr>
+          <w:lang w:val="en-CA"/>
+        </w:rPr>
+        <w:t>in the context of</w:t>
+      </w:r>
+      <w:r>
+        <w:rPr>
+          <w:lang w:val="en-CA"/>
+        </w:rPr>
+        <w:t xml:space="preserve"> cooperation</w:t>
       </w:r>
     </w:p>
     <w:p>
@@ -177,7 +208,7 @@
         <w:rPr>
           <w:lang w:val="en-CA"/>
         </w:rPr>
-        <w:t>In our model we did......</w:t>
+        <w:t xml:space="preserve">The aim of our model was investigate the </w:t>
       </w:r>
     </w:p>
     <w:p>
@@ -312,7 +343,338 @@
           <w:i/>
           <w:lang w:val="en-CA"/>
         </w:rPr>
-        <w:t>copied from Julian’s documents)</w:t>
+        <w:t>copied from Julian’s documents</w:t>
+      </w:r>
+      <w:r>
+        <w:rPr>
+          <w:i/>
+          <w:lang w:val="en-CA"/>
+        </w:rPr>
+        <w:t xml:space="preserve"> and </w:t>
+      </w:r>
+      <w:r>
+        <w:rPr>
+          <w:i/>
+          <w:lang w:val="en-CA"/>
+        </w:rPr>
+        <w:t>adapted</w:t>
+      </w:r>
+      <w:r>
+        <w:rPr>
+          <w:i/>
+          <w:lang w:val="en-CA"/>
+        </w:rPr>
+        <w:t xml:space="preserve"> from </w:t>
+      </w:r>
+      <w:proofErr w:type="spellStart"/>
+      <w:r>
+        <w:rPr>
+          <w:i/>
+          <w:lang w:val="en-CA"/>
+        </w:rPr>
+        <w:t>Veelen</w:t>
+      </w:r>
+      <w:proofErr w:type="spellEnd"/>
+      <w:r>
+        <w:rPr>
+          <w:i/>
+          <w:lang w:val="en-CA"/>
+        </w:rPr>
+        <w:t xml:space="preserve"> et al. 2010</w:t>
+      </w:r>
+      <w:r>
+        <w:rPr>
+          <w:i/>
+          <w:lang w:val="en-CA"/>
+        </w:rPr>
+        <w:t>)</w:t>
+      </w:r>
+    </w:p>
+    <w:p>
+      <w:pPr>
+        <w:pStyle w:val="ListParagraph"/>
+        <w:numPr>
+          <w:ilvl w:val="0"/>
+          <w:numId w:val="4"/>
+        </w:numPr>
+        <w:spacing w:line="480" w:lineRule="auto"/>
+        <w:ind w:left="284" w:hanging="284"/>
+        <w:rPr>
+          <w:lang w:val="en-CA"/>
+        </w:rPr>
+      </w:pPr>
+      <w:r>
+        <w:rPr>
+          <w:lang w:val="en-CA"/>
+        </w:rPr>
+        <w:t>A</w:t>
+      </w:r>
+      <w:r>
+        <w:rPr>
+          <w:lang w:val="en-CA"/>
+        </w:rPr>
+        <w:t xml:space="preserve">ssume that individuals have the possibility to come together in groups in order to perform a task that might be done more efficiently together than alone. </w:t>
+      </w:r>
+    </w:p>
+    <w:p>
+      <w:pPr>
+        <w:pStyle w:val="ListParagraph"/>
+        <w:numPr>
+          <w:ilvl w:val="0"/>
+          <w:numId w:val="4"/>
+        </w:numPr>
+        <w:spacing w:line="480" w:lineRule="auto"/>
+        <w:ind w:left="284" w:hanging="284"/>
+        <w:rPr>
+          <w:lang w:val="en-CA"/>
+        </w:rPr>
+      </w:pPr>
+      <w:r>
+        <w:rPr>
+          <w:lang w:val="en-CA"/>
+        </w:rPr>
+        <w:t>There are two things that will matter for group productivity</w:t>
+      </w:r>
+      <w:r>
+        <w:rPr>
+          <w:lang w:val="en-CA"/>
+        </w:rPr>
+        <w:t xml:space="preserve">, </w:t>
+      </w:r>
+      <w:r>
+        <w:rPr>
+          <w:lang w:val="en-CA"/>
+        </w:rPr>
+        <w:t xml:space="preserve">group size and </w:t>
+      </w:r>
+      <w:r>
+        <w:rPr>
+          <w:lang w:val="en-CA"/>
+        </w:rPr>
+        <w:t>the level of cooperation</w:t>
+      </w:r>
+    </w:p>
+    <w:p>
+      <w:pPr>
+        <w:pStyle w:val="ListParagraph"/>
+        <w:numPr>
+          <w:ilvl w:val="0"/>
+          <w:numId w:val="4"/>
+        </w:numPr>
+        <w:spacing w:line="480" w:lineRule="auto"/>
+        <w:ind w:left="284" w:hanging="284"/>
+        <w:rPr>
+          <w:lang w:val="en-CA"/>
+        </w:rPr>
+      </w:pPr>
+      <w:r>
+        <w:rPr>
+          <w:lang w:val="en-CA"/>
+        </w:rPr>
+        <w:t>In this</w:t>
+      </w:r>
+      <w:r>
+        <w:rPr>
+          <w:lang w:val="en-CA"/>
+        </w:rPr>
+        <w:t xml:space="preserve"> model, both of them ultimately depen</w:t>
+      </w:r>
+      <w:r>
+        <w:rPr>
+          <w:lang w:val="en-CA"/>
+        </w:rPr>
+        <w:t xml:space="preserve">d on individual characteristics which we have modelled as three separate traits, the tendency to join groups, the tendency to cooperate and the </w:t>
+      </w:r>
+      <w:r>
+        <w:rPr>
+          <w:lang w:val="en-CA"/>
+        </w:rPr>
+        <w:t>strength of kin preference</w:t>
+      </w:r>
+      <w:r>
+        <w:rPr>
+          <w:lang w:val="en-CA"/>
+        </w:rPr>
+        <w:t>.</w:t>
+      </w:r>
+    </w:p>
+    <w:p>
+      <w:pPr>
+        <w:pStyle w:val="ListParagraph"/>
+        <w:numPr>
+          <w:ilvl w:val="0"/>
+          <w:numId w:val="4"/>
+        </w:numPr>
+        <w:spacing w:line="480" w:lineRule="auto"/>
+        <w:ind w:left="284" w:hanging="284"/>
+        <w:rPr>
+          <w:lang w:val="en-CA"/>
+        </w:rPr>
+      </w:pPr>
+      <w:r>
+        <w:rPr>
+          <w:lang w:val="en-CA"/>
+        </w:rPr>
+        <w:lastRenderedPageBreak/>
+        <w:t xml:space="preserve">Once </w:t>
+      </w:r>
+      <w:r>
+        <w:rPr>
+          <w:lang w:val="en-CA"/>
+        </w:rPr>
+        <w:t xml:space="preserve">in a group, individuals can contribute to the overall success of the group by being cooperative. Cooperation increases total group productivity, but lowers the relative fitness of cooperators within their group. </w:t>
+      </w:r>
+    </w:p>
+    <w:p>
+      <w:pPr>
+        <w:pStyle w:val="ListParagraph"/>
+        <w:numPr>
+          <w:ilvl w:val="0"/>
+          <w:numId w:val="4"/>
+        </w:numPr>
+        <w:spacing w:line="480" w:lineRule="auto"/>
+        <w:ind w:left="284" w:hanging="284"/>
+        <w:rPr>
+          <w:lang w:val="en-CA"/>
+        </w:rPr>
+      </w:pPr>
+      <w:r>
+        <w:rPr>
+          <w:rFonts w:cs="CMR10"/>
+        </w:rPr>
+        <w:t>The fi</w:t>
+      </w:r>
+      <w:r>
+        <w:rPr>
+          <w:rFonts w:cs="CMR10"/>
+        </w:rPr>
+        <w:t>rst step at every generation step o</w:t>
+      </w:r>
+      <w:r>
+        <w:rPr>
+          <w:rFonts w:cs="CMR10"/>
+        </w:rPr>
+        <w:t xml:space="preserve">f the model is group formation. </w:t>
+      </w:r>
+      <w:r>
+        <w:rPr>
+          <w:rFonts w:cs="CMR10"/>
+        </w:rPr>
+        <w:t>Groups</w:t>
+      </w:r>
+      <w:r>
+        <w:rPr>
+          <w:rFonts w:cs="CMR10"/>
+        </w:rPr>
+        <w:t xml:space="preserve"> </w:t>
+      </w:r>
+      <w:r>
+        <w:rPr>
+          <w:rFonts w:cs="CMR10"/>
+        </w:rPr>
+        <w:t>are formed by accretion</w:t>
+      </w:r>
+      <w:r>
+        <w:rPr>
+          <w:rFonts w:cs="CMR10"/>
+        </w:rPr>
+        <w:t>.</w:t>
+      </w:r>
+      <w:r>
+        <w:rPr>
+          <w:rFonts w:cs="CMR10"/>
+        </w:rPr>
+        <w:t xml:space="preserve"> Individuals</w:t>
+      </w:r>
+      <w:r>
+        <w:rPr>
+          <w:rFonts w:cs="CMR10"/>
+        </w:rPr>
+        <w:t xml:space="preserve"> </w:t>
+      </w:r>
+      <w:r>
+        <w:rPr>
+          <w:rFonts w:cs="CMR10"/>
+        </w:rPr>
+        <w:t>start trying to get into the last non-empty group</w:t>
+      </w:r>
+      <w:r>
+        <w:rPr>
+          <w:rFonts w:cs="CMR10"/>
+        </w:rPr>
+        <w:t xml:space="preserve"> and continue</w:t>
+      </w:r>
+      <w:r>
+        <w:rPr>
+          <w:rFonts w:cs="CMR10"/>
+        </w:rPr>
+        <w:t xml:space="preserve"> </w:t>
+      </w:r>
+      <w:r>
+        <w:rPr>
+          <w:rFonts w:cs="CMR10"/>
+        </w:rPr>
+        <w:t>backwards from there</w:t>
+      </w:r>
+      <w:r>
+        <w:rPr>
+          <w:rFonts w:cs="CMR10"/>
+        </w:rPr>
+        <w:t>.</w:t>
+      </w:r>
+      <w:r>
+        <w:rPr>
+          <w:rFonts w:cs="CMR10"/>
+        </w:rPr>
+        <w:t xml:space="preserve"> If they do not fi</w:t>
+      </w:r>
+      <w:r>
+        <w:rPr>
+          <w:rFonts w:cs="CMR10"/>
+        </w:rPr>
+        <w:t>nd a group they</w:t>
+      </w:r>
+      <w:r>
+        <w:rPr>
+          <w:rFonts w:cs="CMR10"/>
+        </w:rPr>
+        <w:t xml:space="preserve"> form a new one. The process stops when the</w:t>
+      </w:r>
+      <w:r>
+        <w:rPr>
+          <w:rFonts w:cs="CMR10"/>
+        </w:rPr>
+        <w:t xml:space="preserve"> </w:t>
+      </w:r>
+      <w:r>
+        <w:rPr>
+          <w:rFonts w:cs="CMR10"/>
+        </w:rPr>
+        <w:t xml:space="preserve">last group has been </w:t>
+      </w:r>
+      <w:r>
+        <w:rPr>
+          <w:rFonts w:cs="CMR10"/>
+        </w:rPr>
+        <w:t>occupied</w:t>
+      </w:r>
+      <w:r>
+        <w:rPr>
+          <w:rFonts w:cs="CMR10"/>
+        </w:rPr>
+        <w:t xml:space="preserve"> (by one individual). We assume that in the initial</w:t>
+      </w:r>
+      <w:r>
+        <w:rPr>
+          <w:rFonts w:cs="CMR10"/>
+        </w:rPr>
+        <w:t xml:space="preserve"> </w:t>
+      </w:r>
+      <w:r>
+        <w:rPr>
+          <w:rFonts w:cs="CMR10"/>
+        </w:rPr>
+        <w:t>population all individuals are related.</w:t>
       </w:r>
     </w:p>
     <w:p>
@@ -325,138 +687,6 @@
           <w:rFonts w:cs="CMR10"/>
         </w:rPr>
       </w:pPr>
-      <w:r>
-        <w:rPr>
-          <w:rFonts w:cs="CMR10"/>
-        </w:rPr>
-        <w:t>The fi</w:t>
-      </w:r>
-      <w:r>
-        <w:rPr>
-          <w:rFonts w:cs="CMR10"/>
-        </w:rPr>
-        <w:t>rst step at every generation step o</w:t>
-      </w:r>
-      <w:r>
-        <w:rPr>
-          <w:rFonts w:cs="CMR10"/>
-        </w:rPr>
-        <w:t xml:space="preserve">f the model is group formation. </w:t>
-      </w:r>
-      <w:r>
-        <w:rPr>
-          <w:rFonts w:cs="CMR10"/>
-        </w:rPr>
-        <w:t>Groups</w:t>
-      </w:r>
-      <w:r>
-        <w:rPr>
-          <w:rFonts w:cs="CMR10"/>
-        </w:rPr>
-        <w:t xml:space="preserve"> </w:t>
-      </w:r>
-      <w:r>
-        <w:rPr>
-          <w:rFonts w:cs="CMR10"/>
-        </w:rPr>
-        <w:t>are formed by accretion which is</w:t>
-      </w:r>
-      <w:r>
-        <w:rPr>
-          <w:rFonts w:cs="CMR10"/>
-        </w:rPr>
-        <w:t xml:space="preserve"> based on kinship in the following manner. Individuals</w:t>
-      </w:r>
-      <w:r>
-        <w:rPr>
-          <w:rFonts w:cs="CMR10"/>
-        </w:rPr>
-        <w:t xml:space="preserve"> </w:t>
-      </w:r>
-      <w:r>
-        <w:rPr>
-          <w:rFonts w:cs="CMR10"/>
-        </w:rPr>
-        <w:t>start trying to get into the last non-empty group</w:t>
-      </w:r>
-      <w:r>
-        <w:rPr>
-          <w:rFonts w:cs="CMR10"/>
-        </w:rPr>
-        <w:t xml:space="preserve"> and continue</w:t>
-      </w:r>
-      <w:r>
-        <w:rPr>
-          <w:rFonts w:cs="CMR10"/>
-        </w:rPr>
-        <w:t xml:space="preserve"> </w:t>
-      </w:r>
-      <w:r>
-        <w:rPr>
-          <w:rFonts w:cs="CMR10"/>
-        </w:rPr>
-        <w:t>backwards from there</w:t>
-      </w:r>
-      <w:r>
-        <w:rPr>
-          <w:rFonts w:cs="CMR10"/>
-        </w:rPr>
-        <w:t>.</w:t>
-      </w:r>
-      <w:r>
-        <w:rPr>
-          <w:rFonts w:cs="CMR10"/>
-        </w:rPr>
-        <w:t xml:space="preserve"> If they do not fi</w:t>
-      </w:r>
-      <w:r>
-        <w:rPr>
-          <w:rFonts w:cs="CMR10"/>
-        </w:rPr>
-        <w:t>nd a group they</w:t>
-      </w:r>
-      <w:r>
-        <w:rPr>
-          <w:rFonts w:cs="CMR10"/>
-        </w:rPr>
-        <w:t xml:space="preserve"> form a new one. The process stops when the</w:t>
-      </w:r>
-      <w:r>
-        <w:rPr>
-          <w:rFonts w:cs="CMR10"/>
-        </w:rPr>
-        <w:t xml:space="preserve"> </w:t>
-      </w:r>
-      <w:r>
-        <w:rPr>
-          <w:rFonts w:cs="CMR10"/>
-        </w:rPr>
-        <w:t xml:space="preserve">last group has been </w:t>
-      </w:r>
-      <w:r>
-        <w:rPr>
-          <w:rFonts w:cs="CMR10"/>
-        </w:rPr>
-        <w:t>occupied</w:t>
-      </w:r>
-      <w:r>
-        <w:rPr>
-          <w:rFonts w:cs="CMR10"/>
-        </w:rPr>
-        <w:t xml:space="preserve"> (by one individual). We assume that in the initial</w:t>
-      </w:r>
-      <w:r>
-        <w:rPr>
-          <w:rFonts w:cs="CMR10"/>
-        </w:rPr>
-        <w:t xml:space="preserve"> </w:t>
-      </w:r>
-      <w:r>
-        <w:rPr>
-          <w:rFonts w:cs="CMR10"/>
-        </w:rPr>
-        <w:t>population all individuals are related.</w:t>
-      </w:r>
     </w:p>
     <w:p>
       <w:pPr>
@@ -466,8 +696,16 @@
         <w:spacing w:after="0" w:line="480" w:lineRule="auto"/>
         <w:rPr>
           <w:rFonts w:cs="CMR10"/>
-        </w:rPr>
-      </w:pPr>
+          <w:i/>
+        </w:rPr>
+      </w:pPr>
+      <w:r>
+        <w:rPr>
+          <w:rFonts w:cs="CMR10"/>
+          <w:i/>
+        </w:rPr>
+        <w:t>The function</w:t>
+      </w:r>
     </w:p>
     <w:p>
       <w:pPr>
@@ -477,25 +715,6 @@
         <w:spacing w:after="0" w:line="480" w:lineRule="auto"/>
         <w:rPr>
           <w:rFonts w:cs="CMR10"/>
-          <w:i/>
-        </w:rPr>
-      </w:pPr>
-      <w:r>
-        <w:rPr>
-          <w:rFonts w:cs="CMR10"/>
-          <w:i/>
-        </w:rPr>
-        <w:t>The function</w:t>
-      </w:r>
-    </w:p>
-    <w:p>
-      <w:pPr>
-        <w:autoSpaceDE w:val="0"/>
-        <w:autoSpaceDN w:val="0"/>
-        <w:adjustRightInd w:val="0"/>
-        <w:spacing w:after="0" w:line="480" w:lineRule="auto"/>
-        <w:rPr>
-          <w:rFonts w:cs="CMR10"/>
         </w:rPr>
       </w:pPr>
       <w:r>
@@ -708,14 +927,7 @@
         <w:rPr>
           <w:rFonts w:cs="CMR10"/>
         </w:rPr>
-        <w:t xml:space="preserve">is </w:t>
-      </w:r>
-      <w:r>
-        <w:rPr>
-          <w:rFonts w:cs="CMR10"/>
-        </w:rPr>
-        <w:lastRenderedPageBreak/>
-        <w:t>the higher the preference of</w:t>
+        <w:t>is the higher the preference of</w:t>
       </w:r>
       <w:r>
         <w:rPr>
@@ -907,7 +1119,13 @@
                 <w:rPr>
                   <w:rFonts w:ascii="Cambria Math" w:hAnsi="Cambria Math" w:cs="CMR10"/>
                 </w:rPr>
-                <m:t>ij</m:t>
+                <m:t>i</m:t>
+              </m:r>
+              <m:r>
+                <w:rPr>
+                  <w:rFonts w:ascii="Cambria Math" w:hAnsi="Cambria Math" w:cs="CMR10"/>
+                </w:rPr>
+                <m:t>j</m:t>
               </m:r>
             </m:sub>
           </m:sSub>
@@ -1313,7 +1531,19 @@
         <w:rPr>
           <w:rFonts w:cs="CMR10"/>
         </w:rPr>
-        <w:t>slightly above the optimal group size (as often observed in the biological world).</w:t>
+        <w:t>slightly above the optimal group size</w:t>
+      </w:r>
+      <w:r>
+        <w:rPr>
+          <w:rFonts w:cs="CMR10"/>
+        </w:rPr>
+        <w:t>, as is often observed in natural populations</w:t>
+      </w:r>
+      <w:r>
+        <w:rPr>
+          <w:rFonts w:cs="CMR10"/>
+        </w:rPr>
+        <w:t>.</w:t>
       </w:r>
       <w:r>
         <w:rPr>
@@ -1344,21 +1574,19 @@
         <w:rPr>
           <w:rFonts w:cs="CMR10"/>
         </w:rPr>
-        <w:t xml:space="preserve">weights the kinship preferences of the </w:t>
-      </w:r>
-      <w:proofErr w:type="gramStart"/>
-      <w:r>
-        <w:rPr>
-          <w:rFonts w:cs="CMR10"/>
-        </w:rPr>
-        <w:t>group,</w:t>
-      </w:r>
-      <w:proofErr w:type="gramEnd"/>
-      <w:r>
-        <w:rPr>
-          <w:rFonts w:cs="CMR10"/>
-        </w:rPr>
-        <w:t xml:space="preserve"> we assume that the</w:t>
+        <w:t>weights the k</w:t>
+      </w:r>
+      <w:r>
+        <w:rPr>
+          <w:rFonts w:cs="CMR10"/>
+        </w:rPr>
+        <w:t>inship preferences of the group.  W</w:t>
+      </w:r>
+      <w:r>
+        <w:rPr>
+          <w:rFonts w:cs="CMR10"/>
+        </w:rPr>
+        <w:t>e assume that the</w:t>
       </w:r>
       <w:r>
         <w:rPr>
@@ -1658,6 +1886,7 @@
             <w:rPr>
               <w:rFonts w:ascii="Cambria Math" w:hAnsi="Cambria Math" w:cs="CMR10"/>
             </w:rPr>
+            <w:lastRenderedPageBreak/>
             <m:t>k</m:t>
           </m:r>
           <m:d>
@@ -1763,7 +1992,25 @@
                     <w:rPr>
                       <w:rFonts w:ascii="Cambria Math" w:hAnsi="Cambria Math" w:cs="CMR10"/>
                     </w:rPr>
-                    <m:t xml:space="preserve">            :r∈[0,0.5t]</m:t>
+                    <m:t xml:space="preserve">            :r∈</m:t>
+                  </m:r>
+                  <m:r>
+                    <w:rPr>
+                      <w:rFonts w:ascii="Cambria Math" w:hAnsi="Cambria Math" w:cs="CMR10"/>
+                    </w:rPr>
+                    <m:t>(</m:t>
+                  </m:r>
+                  <m:r>
+                    <w:rPr>
+                      <w:rFonts w:ascii="Cambria Math" w:hAnsi="Cambria Math" w:cs="CMR10"/>
+                    </w:rPr>
+                    <m:t>0,0.5t</m:t>
+                  </m:r>
+                  <m:r>
+                    <w:rPr>
+                      <w:rFonts w:ascii="Cambria Math" w:hAnsi="Cambria Math" w:cs="CMR10"/>
+                    </w:rPr>
+                    <m:t>)</m:t>
                   </m:r>
                 </m:e>
                 <m:e>
@@ -1818,7 +2065,25 @@
                     <w:rPr>
                       <w:rFonts w:ascii="Cambria Math" w:hAnsi="Cambria Math" w:cs="CMR10"/>
                     </w:rPr>
-                    <m:t xml:space="preserve">   :r∈[0.5t, 1]</m:t>
+                    <m:t xml:space="preserve">   :r∈</m:t>
+                  </m:r>
+                  <m:r>
+                    <w:rPr>
+                      <w:rFonts w:ascii="Cambria Math" w:hAnsi="Cambria Math" w:cs="CMR10"/>
+                    </w:rPr>
+                    <m:t>(</m:t>
+                  </m:r>
+                  <m:r>
+                    <w:rPr>
+                      <w:rFonts w:ascii="Cambria Math" w:hAnsi="Cambria Math" w:cs="CMR10"/>
+                    </w:rPr>
+                    <m:t>0.5t, 1</m:t>
+                  </m:r>
+                  <m:r>
+                    <w:rPr>
+                      <w:rFonts w:ascii="Cambria Math" w:hAnsi="Cambria Math" w:cs="CMR10"/>
+                    </w:rPr>
+                    <m:t>)</m:t>
                   </m:r>
                 </m:e>
               </m:eqArr>
@@ -1851,54 +2116,169 @@
       <w:r>
         <w:rPr>
           <w:rFonts w:cs="CMR10"/>
-          <w:noProof/>
-          <w:lang w:eastAsia="en-GB"/>
-        </w:rPr>
-        <w:drawing>
-          <wp:inline distT="0" distB="0" distL="0" distR="0">
-            <wp:extent cx="3686175" cy="2935988"/>
-            <wp:effectExtent l="19050" t="0" r="9525" b="0"/>
-            <wp:docPr id="2" name="Picture 1"/>
-            <wp:cNvGraphicFramePr>
-              <a:graphicFrameLocks xmlns:a="http://schemas.openxmlformats.org/drawingml/2006/main" noChangeAspect="1"/>
-            </wp:cNvGraphicFramePr>
-            <a:graphic xmlns:a="http://schemas.openxmlformats.org/drawingml/2006/main">
-              <a:graphicData uri="http://schemas.openxmlformats.org/drawingml/2006/picture">
-                <pic:pic xmlns:pic="http://schemas.openxmlformats.org/drawingml/2006/picture">
-                  <pic:nvPicPr>
-                    <pic:cNvPr id="0" name="Picture 1"/>
-                    <pic:cNvPicPr>
-                      <a:picLocks noChangeAspect="1" noChangeArrowheads="1"/>
-                    </pic:cNvPicPr>
-                  </pic:nvPicPr>
-                  <pic:blipFill>
-                    <a:blip r:embed="rId5" cstate="print"/>
-                    <a:srcRect/>
-                    <a:stretch>
-                      <a:fillRect/>
-                    </a:stretch>
-                  </pic:blipFill>
-                  <pic:spPr bwMode="auto">
-                    <a:xfrm>
-                      <a:off x="0" y="0"/>
-                      <a:ext cx="3685780" cy="2935673"/>
-                    </a:xfrm>
-                    <a:prstGeom prst="rect">
-                      <a:avLst/>
-                    </a:prstGeom>
-                    <a:noFill/>
-                    <a:ln w="9525">
-                      <a:noFill/>
-                      <a:miter lim="800000"/>
-                      <a:headEnd/>
-                      <a:tailEnd/>
-                    </a:ln>
-                  </pic:spPr>
-                </pic:pic>
-              </a:graphicData>
-            </a:graphic>
-          </wp:inline>
-        </w:drawing>
+        </w:rPr>
+        <w:t xml:space="preserve">For </w:t>
+      </w:r>
+      <w:r>
+        <w:rPr>
+          <w:rFonts w:cs="CMMI10"/>
+          <w:i/>
+        </w:rPr>
+        <w:t>t</w:t>
+      </w:r>
+      <w:r>
+        <w:rPr>
+          <w:rFonts w:cs="CMMI10"/>
+        </w:rPr>
+        <w:t xml:space="preserve"> </w:t>
+      </w:r>
+      <w:r>
+        <w:rPr>
+          <w:rFonts w:cs="CMR10"/>
+        </w:rPr>
+        <w:t>equal to zero relatedness does not play a role, that is, individuals have</w:t>
+      </w:r>
+      <w:r>
+        <w:rPr>
+          <w:rFonts w:cs="CMR10"/>
+        </w:rPr>
+        <w:t xml:space="preserve"> </w:t>
+      </w:r>
+      <w:proofErr w:type="gramStart"/>
+      <w:r>
+        <w:rPr>
+          <w:rFonts w:cs="CMR10"/>
+        </w:rPr>
+        <w:t>no</w:t>
+      </w:r>
+      <w:proofErr w:type="gramEnd"/>
+      <w:r>
+        <w:rPr>
+          <w:rFonts w:cs="CMR10"/>
+        </w:rPr>
+        <w:t xml:space="preserve"> preference for kin interactions. For </w:t>
+      </w:r>
+      <w:r>
+        <w:rPr>
+          <w:rFonts w:cs="CMMI10"/>
+          <w:i/>
+        </w:rPr>
+        <w:t>t</w:t>
+      </w:r>
+      <w:r>
+        <w:rPr>
+          <w:rFonts w:cs="CMMI10"/>
+        </w:rPr>
+        <w:t xml:space="preserve"> </w:t>
+      </w:r>
+      <w:r>
+        <w:rPr>
+          <w:rFonts w:cs="CMR10"/>
+        </w:rPr>
+        <w:t>equal to 1 we get the equivalent of sibs-</w:t>
+      </w:r>
+      <w:r>
+        <w:rPr>
+          <w:rFonts w:cs="CMR10"/>
+        </w:rPr>
+        <w:t xml:space="preserve"> </w:t>
+      </w:r>
+      <w:r>
+        <w:rPr>
+          <w:rFonts w:cs="CMR10"/>
+        </w:rPr>
+        <w:t xml:space="preserve">only. For </w:t>
+      </w:r>
+      <w:r>
+        <w:rPr>
+          <w:rFonts w:cs="CMMI10"/>
+          <w:i/>
+        </w:rPr>
+        <w:t xml:space="preserve">t </w:t>
+      </w:r>
+      <w:r>
+        <w:rPr>
+          <w:rFonts w:cs="CMR10"/>
+        </w:rPr>
+        <w:t>= 0</w:t>
+      </w:r>
+      <w:r>
+        <w:rPr>
+          <w:rFonts w:cs="CMMI10"/>
+        </w:rPr>
+        <w:t>:</w:t>
+      </w:r>
+      <w:r>
+        <w:rPr>
+          <w:rFonts w:cs="CMR10"/>
+        </w:rPr>
+        <w:t xml:space="preserve">5 we get a linear function that </w:t>
+      </w:r>
+      <w:r>
+        <w:rPr>
+          <w:rFonts w:cs="CMR10"/>
+        </w:rPr>
+        <w:t>approximates</w:t>
+      </w:r>
+      <w:r>
+        <w:rPr>
+          <w:rFonts w:cs="CMR10"/>
+        </w:rPr>
+        <w:t xml:space="preserve"> the kin-preference</w:t>
+      </w:r>
+      <w:r>
+        <w:rPr>
+          <w:rFonts w:cs="CMR10"/>
+        </w:rPr>
+        <w:t xml:space="preserve"> </w:t>
+      </w:r>
+      <w:r>
+        <w:rPr>
+          <w:rFonts w:cs="CMR10"/>
+        </w:rPr>
+        <w:t>case, always letting in brothers and letting in cousins with a probability close</w:t>
+      </w:r>
+      <w:r>
+        <w:rPr>
+          <w:rFonts w:cs="CMR10"/>
+        </w:rPr>
+        <w:t xml:space="preserve"> </w:t>
+      </w:r>
+      <w:r>
+        <w:rPr>
+          <w:rFonts w:cs="CMR10"/>
+        </w:rPr>
+        <w:t xml:space="preserve">to </w:t>
+      </w:r>
+      <w:r>
+        <w:rPr>
+          <w:rFonts w:cs="CMR10"/>
+        </w:rPr>
+        <w:t>1/4</w:t>
+      </w:r>
+      <w:r>
+        <w:rPr>
+          <w:rFonts w:cs="CMR10"/>
+        </w:rPr>
+        <w:t>, second cousins with probability 1</w:t>
+      </w:r>
+      <w:r>
+        <w:rPr>
+          <w:rFonts w:cs="CMMI10"/>
+        </w:rPr>
+        <w:t xml:space="preserve">/16 </w:t>
+      </w:r>
+      <w:r>
+        <w:rPr>
+          <w:rFonts w:cs="CMR10"/>
+        </w:rPr>
+        <w:t>and so on.</w:t>
+      </w:r>
+      <w:r>
+        <w:rPr>
+          <w:rFonts w:cs="CMR10"/>
+        </w:rPr>
+        <w:t xml:space="preserve"> </w:t>
       </w:r>
     </w:p>
     <w:p>
@@ -1911,209 +2291,10 @@
           <w:rFonts w:cs="CMR10"/>
         </w:rPr>
       </w:pPr>
-      <w:r>
-        <w:rPr>
-          <w:rFonts w:cs="CMR10"/>
-        </w:rPr>
-        <w:lastRenderedPageBreak/>
-        <w:t>Figure 1: Kinship weighting function.</w:t>
-      </w:r>
-    </w:p>
-    <w:p>
-      <w:pPr>
-        <w:autoSpaceDE w:val="0"/>
-        <w:autoSpaceDN w:val="0"/>
-        <w:adjustRightInd w:val="0"/>
-        <w:spacing w:after="0" w:line="480" w:lineRule="auto"/>
-        <w:rPr>
-          <w:rFonts w:cs="CMR10"/>
-        </w:rPr>
-      </w:pPr>
-      <w:r>
-        <w:rPr>
-          <w:rFonts w:cs="CMR10"/>
-        </w:rPr>
-        <w:t xml:space="preserve">For </w:t>
-      </w:r>
-      <w:r>
-        <w:rPr>
-          <w:rFonts w:cs="CMMI10"/>
-          <w:i/>
-        </w:rPr>
-        <w:t>t</w:t>
-      </w:r>
-      <w:r>
-        <w:rPr>
-          <w:rFonts w:cs="CMMI10"/>
-        </w:rPr>
-        <w:t xml:space="preserve"> </w:t>
-      </w:r>
-      <w:r>
-        <w:rPr>
-          <w:rFonts w:cs="CMR10"/>
-        </w:rPr>
-        <w:t>equal to zero relatedness does not play a role, that is, individuals have</w:t>
-      </w:r>
-      <w:r>
-        <w:rPr>
-          <w:rFonts w:cs="CMR10"/>
-        </w:rPr>
-        <w:t xml:space="preserve"> </w:t>
-      </w:r>
-      <w:proofErr w:type="gramStart"/>
-      <w:r>
-        <w:rPr>
-          <w:rFonts w:cs="CMR10"/>
-        </w:rPr>
-        <w:t>no</w:t>
-      </w:r>
-      <w:proofErr w:type="gramEnd"/>
-      <w:r>
-        <w:rPr>
-          <w:rFonts w:cs="CMR10"/>
-        </w:rPr>
-        <w:t xml:space="preserve"> preference for kin interactions. For </w:t>
-      </w:r>
-      <w:r>
-        <w:rPr>
-          <w:rFonts w:cs="CMMI10"/>
-          <w:i/>
-        </w:rPr>
-        <w:t>t</w:t>
-      </w:r>
-      <w:r>
-        <w:rPr>
-          <w:rFonts w:cs="CMMI10"/>
-        </w:rPr>
-        <w:t xml:space="preserve"> </w:t>
-      </w:r>
-      <w:r>
-        <w:rPr>
-          <w:rFonts w:cs="CMR10"/>
-        </w:rPr>
-        <w:t>equal to 1 we get the equivalent of sibs-</w:t>
-      </w:r>
-      <w:r>
-        <w:rPr>
-          <w:rFonts w:cs="CMR10"/>
-        </w:rPr>
-        <w:t xml:space="preserve"> </w:t>
-      </w:r>
-      <w:r>
-        <w:rPr>
-          <w:rFonts w:cs="CMR10"/>
-        </w:rPr>
-        <w:t xml:space="preserve">only. For </w:t>
-      </w:r>
-      <w:r>
-        <w:rPr>
-          <w:rFonts w:cs="CMMI10"/>
-          <w:i/>
-        </w:rPr>
-        <w:t xml:space="preserve">t </w:t>
-      </w:r>
-      <w:r>
-        <w:rPr>
-          <w:rFonts w:cs="CMR10"/>
-        </w:rPr>
-        <w:t>= 0</w:t>
-      </w:r>
-      <w:r>
-        <w:rPr>
-          <w:rFonts w:cs="CMMI10"/>
-        </w:rPr>
-        <w:t>:</w:t>
-      </w:r>
-      <w:r>
-        <w:rPr>
-          <w:rFonts w:cs="CMR10"/>
-        </w:rPr>
-        <w:t xml:space="preserve">5 we get a linear function that </w:t>
-      </w:r>
-      <w:r>
-        <w:rPr>
-          <w:rFonts w:cs="CMR10"/>
-        </w:rPr>
-        <w:t>approximates</w:t>
-      </w:r>
-      <w:r>
-        <w:rPr>
-          <w:rFonts w:cs="CMR10"/>
-        </w:rPr>
-        <w:t xml:space="preserve"> the kin-preference</w:t>
-      </w:r>
-      <w:r>
-        <w:rPr>
-          <w:rFonts w:cs="CMR10"/>
-        </w:rPr>
-        <w:t xml:space="preserve"> </w:t>
-      </w:r>
-      <w:r>
-        <w:rPr>
-          <w:rFonts w:cs="CMR10"/>
-        </w:rPr>
-        <w:t>case, always letting in brothers and letting in cousins with a probability close</w:t>
-      </w:r>
-      <w:r>
-        <w:rPr>
-          <w:rFonts w:cs="CMR10"/>
-        </w:rPr>
-        <w:t xml:space="preserve"> </w:t>
-      </w:r>
-      <w:r>
-        <w:rPr>
-          <w:rFonts w:cs="CMR10"/>
-        </w:rPr>
-        <w:t xml:space="preserve">to </w:t>
-      </w:r>
-      <w:r>
-        <w:rPr>
-          <w:rFonts w:cs="CMR10"/>
-        </w:rPr>
-        <w:t>1/4</w:t>
-      </w:r>
-      <w:r>
-        <w:rPr>
-          <w:rFonts w:cs="CMR10"/>
-        </w:rPr>
-        <w:t>, second cousins with probability 1</w:t>
-      </w:r>
-      <w:r>
-        <w:rPr>
-          <w:rFonts w:cs="CMMI10"/>
-        </w:rPr>
-        <w:t xml:space="preserve">/16 </w:t>
-      </w:r>
-      <w:r>
-        <w:rPr>
-          <w:rFonts w:cs="CMR10"/>
-        </w:rPr>
-        <w:t>and so on.</w:t>
-      </w:r>
-      <w:r>
-        <w:rPr>
-          <w:rFonts w:cs="CMR10"/>
-        </w:rPr>
-        <w:t xml:space="preserve"> </w:t>
-      </w:r>
-    </w:p>
-    <w:p>
-      <w:pPr>
-        <w:autoSpaceDE w:val="0"/>
-        <w:autoSpaceDN w:val="0"/>
-        <w:adjustRightInd w:val="0"/>
-        <w:spacing w:after="0" w:line="480" w:lineRule="auto"/>
-        <w:rPr>
-          <w:rFonts w:cs="CMR10"/>
-        </w:rPr>
-      </w:pPr>
-    </w:p>
-    <w:p>
-      <w:pPr>
-        <w:autoSpaceDE w:val="0"/>
-        <w:autoSpaceDN w:val="0"/>
-        <w:adjustRightInd w:val="0"/>
-        <w:spacing w:after="0" w:line="480" w:lineRule="auto"/>
+    </w:p>
+    <w:p>
+      <w:pPr>
+        <w:spacing w:line="480" w:lineRule="auto"/>
         <w:rPr>
           <w:rFonts w:cs="CMR10"/>
         </w:rPr>
@@ -2140,31 +2321,112 @@
         <w:rPr>
           <w:rFonts w:cs="CMR10"/>
         </w:rPr>
-        <w:t>spring that each individual will contribute to the pool, using</w:t>
-      </w:r>
-      <w:r>
-        <w:rPr>
-          <w:rFonts w:cs="CMR10"/>
-        </w:rPr>
-        <w:t xml:space="preserve"> </w:t>
-      </w:r>
-      <w:r>
-        <w:rPr>
-          <w:rFonts w:cs="CMR10"/>
-        </w:rPr>
-        <w:t>the following function:</w:t>
-      </w:r>
-    </w:p>
-    <w:p>
-      <w:pPr>
-        <w:autoSpaceDE w:val="0"/>
-        <w:autoSpaceDN w:val="0"/>
-        <w:adjustRightInd w:val="0"/>
-        <w:spacing w:after="0" w:line="480" w:lineRule="auto"/>
-        <w:rPr>
-          <w:rFonts w:cs="CMR10"/>
-        </w:rPr>
-      </w:pPr>
+        <w:t>spring that each individual will contribute to the pool</w:t>
+      </w:r>
+      <w:r>
+        <w:rPr>
+          <w:rFonts w:cs="CMR10"/>
+        </w:rPr>
+        <w:t xml:space="preserve">. </w:t>
+      </w:r>
+      <w:r>
+        <w:rPr>
+          <w:lang w:val="en-CA"/>
+        </w:rPr>
+        <w:t xml:space="preserve">Following </w:t>
+      </w:r>
+      <w:r>
+        <w:rPr>
+          <w:lang w:val="en-CA"/>
+        </w:rPr>
+        <w:t>(</w:t>
+      </w:r>
+      <w:r>
+        <w:rPr>
+          <w:lang w:val="en-CA"/>
+        </w:rPr>
+        <w:t>Avilés, 1999</w:t>
+      </w:r>
+      <w:r>
+        <w:rPr>
+          <w:lang w:val="en-CA"/>
+        </w:rPr>
+        <w:t>), (</w:t>
+      </w:r>
+      <w:r>
+        <w:rPr>
+          <w:lang w:val="en-CA"/>
+        </w:rPr>
+        <w:t>Avilés, 2002</w:t>
+      </w:r>
+      <w:r>
+        <w:rPr>
+          <w:lang w:val="en-CA"/>
+        </w:rPr>
+        <w:t>), (</w:t>
+      </w:r>
+      <w:r>
+        <w:rPr>
+          <w:lang w:val="en-CA"/>
+        </w:rPr>
+        <w:t>Avilés et al., 2002</w:t>
+      </w:r>
+      <w:r>
+        <w:rPr>
+          <w:lang w:val="en-CA"/>
+        </w:rPr>
+        <w:t>), (</w:t>
+      </w:r>
+      <w:r>
+        <w:rPr>
+          <w:lang w:val="en-CA"/>
+        </w:rPr>
+        <w:t>Avilés et al., 2004</w:t>
+      </w:r>
+      <w:r>
+        <w:rPr>
+          <w:lang w:val="en-CA"/>
+        </w:rPr>
+        <w:t xml:space="preserve">) and (van </w:t>
+      </w:r>
+      <w:proofErr w:type="spellStart"/>
+      <w:r>
+        <w:rPr>
+          <w:lang w:val="en-CA"/>
+        </w:rPr>
+        <w:t>Veelen</w:t>
+      </w:r>
+      <w:proofErr w:type="spellEnd"/>
+      <w:r>
+        <w:rPr>
+          <w:lang w:val="en-CA"/>
+        </w:rPr>
+        <w:t xml:space="preserve"> 2010)</w:t>
+      </w:r>
+      <w:r>
+        <w:rPr>
+          <w:lang w:val="en-CA"/>
+        </w:rPr>
+        <w:t xml:space="preserve"> we assume that the number of offspring produced by an individual is a function of the size of the group it is in, of the cooperativeness of the other group members</w:t>
+      </w:r>
+      <w:r>
+        <w:rPr>
+          <w:lang w:val="en-CA"/>
+        </w:rPr>
+        <w:t xml:space="preserve"> within that group and of the cooperativeness of </w:t>
+      </w:r>
+      <w:r>
+        <w:rPr>
+          <w:lang w:val="en-CA"/>
+        </w:rPr>
+        <w:t>the individual itself</w:t>
+      </w:r>
+      <w:r>
+        <w:rPr>
+          <w:lang w:val="en-CA"/>
+        </w:rPr>
+        <w:t xml:space="preserve"> using the following function:</w:t>
+      </w:r>
     </w:p>
     <w:p>
       <w:pPr>
@@ -2478,6 +2740,17 @@
           <w:rFonts w:cs="CMR10"/>
         </w:rPr>
       </w:pPr>
+    </w:p>
+    <w:p>
+      <w:pPr>
+        <w:autoSpaceDE w:val="0"/>
+        <w:autoSpaceDN w:val="0"/>
+        <w:adjustRightInd w:val="0"/>
+        <w:spacing w:after="0" w:line="480" w:lineRule="auto"/>
+        <w:rPr>
+          <w:rFonts w:cs="CMR10"/>
+        </w:rPr>
+      </w:pPr>
       <w:r>
         <w:rPr>
           <w:rFonts w:cs="CMR10"/>
@@ -2631,7 +2904,6 @@
     </w:p>
     <w:p>
       <w:pPr>
-        <w:spacing w:line="480" w:lineRule="auto"/>
         <w:rPr>
           <w:rFonts w:ascii="CMR10" w:hAnsi="CMR10" w:cs="CMR10"/>
           <w:b/>
@@ -2646,6 +2918,27 @@
           <w:sz w:val="20"/>
           <w:szCs w:val="20"/>
         </w:rPr>
+        <w:br w:type="page"/>
+      </w:r>
+    </w:p>
+    <w:p>
+      <w:pPr>
+        <w:spacing w:line="480" w:lineRule="auto"/>
+        <w:rPr>
+          <w:rFonts w:ascii="CMR10" w:hAnsi="CMR10" w:cs="CMR10"/>
+          <w:b/>
+          <w:sz w:val="20"/>
+          <w:szCs w:val="20"/>
+        </w:rPr>
+      </w:pPr>
+      <w:r>
+        <w:rPr>
+          <w:rFonts w:ascii="CMR10" w:hAnsi="CMR10" w:cs="CMR10"/>
+          <w:b/>
+          <w:sz w:val="20"/>
+          <w:szCs w:val="20"/>
+        </w:rPr>
+        <w:lastRenderedPageBreak/>
         <w:t>Results</w:t>
       </w:r>
     </w:p>
@@ -2783,7 +3076,6 @@
               <w:rPr>
                 <w:b/>
               </w:rPr>
-              <w:lastRenderedPageBreak/>
               <w:t>Parameter</w:t>
             </w:r>
           </w:p>
@@ -3023,6 +3315,20 @@
       <w:pPr>
         <w:spacing w:line="480" w:lineRule="auto"/>
         <w:rPr>
+          <w:b/>
+        </w:rPr>
+      </w:pPr>
+      <w:r>
+        <w:rPr>
+          <w:b/>
+        </w:rPr>
+        <w:t>Figure 2: Graphs of the average of cooperation, group size, relatedness and kin preference</w:t>
+      </w:r>
+    </w:p>
+    <w:p>
+      <w:pPr>
+        <w:spacing w:line="480" w:lineRule="auto"/>
+        <w:rPr>
           <w:sz w:val="20"/>
           <w:szCs w:val="20"/>
         </w:rPr>
@@ -3033,7 +3339,15 @@
           <w:sz w:val="20"/>
           <w:szCs w:val="20"/>
         </w:rPr>
-        <w:t xml:space="preserve">(Statistical description of method closely copied from </w:t>
+        <w:t xml:space="preserve">(Statistical description of method closely </w:t>
+      </w:r>
+      <w:r>
+        <w:rPr>
+          <w:i/>
+          <w:sz w:val="20"/>
+          <w:szCs w:val="20"/>
+        </w:rPr>
+        <w:t xml:space="preserve">based on </w:t>
       </w:r>
       <w:proofErr w:type="spellStart"/>
       <w:r>
@@ -3155,6 +3469,7 @@
           </w:tcPr>
           <w:p>
             <w:r>
+              <w:lastRenderedPageBreak/>
               <w:t>Parameter</w:t>
             </w:r>
           </w:p>
@@ -3619,7 +3934,6 @@
           <w:sz w:val="20"/>
           <w:szCs w:val="20"/>
         </w:rPr>
-        <w:lastRenderedPageBreak/>
         <w:t>Average group size is correlated with cooperation as in order for larger groups to be maintained, i.e. for the benefits of grouping behaviour to be greater than the cost, high levels of cooperation need to be present.</w:t>
       </w:r>
     </w:p>
@@ -3634,25 +3948,7 @@
         <w:ind w:left="426"/>
       </w:pPr>
       <w:r>
-        <w:t>G</w:t>
-      </w:r>
-      <w:r>
-        <w:t>roup size is counter-</w:t>
-      </w:r>
-      <w:r>
-        <w:t xml:space="preserve">correlated with kin preference and relatedness because as kin preference </w:t>
-      </w:r>
-      <w:r>
-        <w:t xml:space="preserve">increases, </w:t>
-      </w:r>
-      <w:r>
-        <w:t>entry to groups becomes more restrictive</w:t>
-      </w:r>
-      <w:r>
-        <w:t xml:space="preserve"> and therefore </w:t>
-      </w:r>
-      <w:r>
-        <w:t xml:space="preserve">group sizes decreases.  </w:t>
+        <w:t xml:space="preserve">Group size is counter-correlated with kin preference and relatedness because as kin preference increases, entry to groups becomes more restrictive and therefore group sizes decreases.  </w:t>
       </w:r>
     </w:p>
     <w:p>
@@ -3813,7 +4109,6 @@
         <w:spacing w:line="480" w:lineRule="auto"/>
       </w:pPr>
       <w:r>
-        <w:lastRenderedPageBreak/>
         <w:t>When the group carrying capacity (1/c) is small higher levels of cooperation can be maintained even when cooperation is costly because the groups that form are small and therefore can be more restrictive in terms of group entry, only allowing kin to join the group. However when group carrying capacity is large they can no longer be so restrictive therefore levels of cooperation are not able to be maintained at high levels.</w:t>
       </w:r>
     </w:p>
@@ -3859,44 +4154,6 @@
     <w:p>
       <w:pPr>
         <w:spacing w:line="480" w:lineRule="auto"/>
-      </w:pPr>
-    </w:p>
-    <w:p>
-      <w:pPr>
-        <w:rPr>
-          <w:i/>
-        </w:rPr>
-      </w:pPr>
-    </w:p>
-    <w:p>
-      <w:pPr>
-        <w:rPr>
-          <w:i/>
-        </w:rPr>
-      </w:pPr>
-    </w:p>
-    <w:p>
-      <w:pPr>
-        <w:spacing w:line="480" w:lineRule="auto"/>
-        <w:ind w:left="426"/>
-        <w:rPr>
-          <w:rFonts w:ascii="CMR10" w:hAnsi="CMR10" w:cs="CMR10"/>
-          <w:i/>
-          <w:sz w:val="20"/>
-          <w:szCs w:val="20"/>
-        </w:rPr>
-      </w:pPr>
-    </w:p>
-    <w:p>
-      <w:pPr>
-        <w:spacing w:line="480" w:lineRule="auto"/>
-        <w:ind w:left="360"/>
-        <w:rPr>
-          <w:rFonts w:ascii="CMR10" w:hAnsi="CMR10" w:cs="CMR10"/>
-          <w:i/>
-          <w:sz w:val="20"/>
-          <w:szCs w:val="20"/>
-        </w:rPr>
       </w:pPr>
     </w:p>
     <w:p>
@@ -3909,79 +4166,14 @@
           <w:szCs w:val="20"/>
         </w:rPr>
       </w:pPr>
-    </w:p>
-    <w:p>
-      <w:pPr>
-        <w:spacing w:line="480" w:lineRule="auto"/>
+      <w:r>
         <w:rPr>
           <w:rFonts w:ascii="CMR10" w:hAnsi="CMR10" w:cs="CMR10"/>
           <w:b/>
           <w:sz w:val="20"/>
           <w:szCs w:val="20"/>
         </w:rPr>
-      </w:pPr>
-    </w:p>
-    <w:p>
-      <w:pPr>
-        <w:spacing w:line="480" w:lineRule="auto"/>
-        <w:rPr>
-          <w:rFonts w:ascii="CMR10" w:hAnsi="CMR10" w:cs="CMR10"/>
-          <w:b/>
-          <w:sz w:val="20"/>
-          <w:szCs w:val="20"/>
-        </w:rPr>
-      </w:pPr>
-    </w:p>
-    <w:p>
-      <w:pPr>
-        <w:spacing w:line="480" w:lineRule="auto"/>
-        <w:rPr>
-          <w:rFonts w:ascii="CMR10" w:hAnsi="CMR10" w:cs="CMR10"/>
-          <w:b/>
-          <w:sz w:val="20"/>
-          <w:szCs w:val="20"/>
-        </w:rPr>
-      </w:pPr>
-    </w:p>
-    <w:p>
-      <w:pPr>
-        <w:spacing w:line="480" w:lineRule="auto"/>
-        <w:rPr>
-          <w:rFonts w:ascii="CMR10" w:hAnsi="CMR10" w:cs="CMR10"/>
-          <w:b/>
-          <w:sz w:val="20"/>
-          <w:szCs w:val="20"/>
-        </w:rPr>
-      </w:pPr>
-    </w:p>
-    <w:p>
-      <w:pPr>
-        <w:spacing w:line="480" w:lineRule="auto"/>
-        <w:rPr>
-          <w:rFonts w:ascii="CMR10" w:hAnsi="CMR10" w:cs="CMR10"/>
-          <w:b/>
-          <w:sz w:val="20"/>
-          <w:szCs w:val="20"/>
-        </w:rPr>
-      </w:pPr>
-    </w:p>
-    <w:p>
-      <w:pPr>
-        <w:spacing w:line="480" w:lineRule="auto"/>
-        <w:rPr>
-          <w:rFonts w:ascii="CMR10" w:hAnsi="CMR10" w:cs="CMR10"/>
-          <w:b/>
-          <w:sz w:val="20"/>
-          <w:szCs w:val="20"/>
-        </w:rPr>
-      </w:pPr>
-      <w:r>
-        <w:rPr>
-          <w:rFonts w:ascii="CMR10" w:hAnsi="CMR10" w:cs="CMR10"/>
-          <w:b/>
-          <w:sz w:val="20"/>
-          <w:szCs w:val="20"/>
-        </w:rPr>
+        <w:lastRenderedPageBreak/>
         <w:t>Figures</w:t>
       </w:r>
     </w:p>
@@ -4031,7 +4223,7 @@
                     </pic:cNvPicPr>
                   </pic:nvPicPr>
                   <pic:blipFill>
-                    <a:blip r:embed="rId6" cstate="print"/>
+                    <a:blip r:embed="rId5" cstate="print"/>
                     <a:srcRect/>
                     <a:stretch>
                       <a:fillRect/>
@@ -4115,7 +4307,7 @@
                     </pic:cNvPicPr>
                   </pic:nvPicPr>
                   <pic:blipFill>
-                    <a:blip r:embed="rId7" cstate="print"/>
+                    <a:blip r:embed="rId6" cstate="print"/>
                     <a:srcRect/>
                     <a:stretch>
                       <a:fillRect/>
@@ -4164,7 +4356,10 @@
         <w:t>, relatedness and kin preference</w:t>
       </w:r>
       <w:r>
-        <w:t xml:space="preserve"> for each run with the first 10000 generations removed.  Curves are cubic </w:t>
+        <w:t xml:space="preserve"> for each run with the first 10000 generations removed.  Curves are </w:t>
+      </w:r>
+      <w:r>
+        <w:t xml:space="preserve">cubic </w:t>
       </w:r>
       <w:proofErr w:type="spellStart"/>
       <w:r>
@@ -4172,19 +4367,10 @@
       </w:r>
       <w:proofErr w:type="spellEnd"/>
       <w:r>
-        <w:t xml:space="preserve"> fits with λ=0.001 (</w:t>
-      </w:r>
-      <w:r>
-        <w:rPr>
-          <w:b/>
-        </w:rPr>
-        <w:t>Leticia</w:t>
-      </w:r>
-      <w:r>
-        <w:t>:</w:t>
-      </w:r>
-      <w:r>
-        <w:t xml:space="preserve"> I changed λ to be 0.001 because it appears that when β=0.8 and C=0.02 average cooperation is a step function (orange triangles), which is a lost on the graphs if λ=0.01.) </w:t>
+        <w:t xml:space="preserve"> fits with λ=0.001 </w:t>
+      </w:r>
+      <w:r>
+        <w:t xml:space="preserve"> </w:t>
       </w:r>
     </w:p>
     <w:p>
@@ -4214,9 +4400,9 @@
 <file path=word/numbering.xml><?xml version="1.0" encoding="utf-8"?>
 <w:numbering xmlns:ve="http://schemas.openxmlformats.org/markup-compatibility/2006" xmlns:o="urn:schemas-microsoft-com:office:office" xmlns:r="http://schemas.openxmlformats.org/officeDocument/2006/relationships" xmlns:m="http://schemas.openxmlformats.org/officeDocument/2006/math" xmlns:v="urn:schemas-microsoft-com:vml" xmlns:wp="http://schemas.openxmlformats.org/drawingml/2006/wordprocessingDrawing" xmlns:w10="urn:schemas-microsoft-com:office:word" xmlns:w="http://schemas.openxmlformats.org/wordprocessingml/2006/main" xmlns:wne="http://schemas.microsoft.com/office/word/2006/wordml">
   <w:abstractNum w:abstractNumId="0">
-    <w:nsid w:val="1B6931D4"/>
+    <w:nsid w:val="04E855EE"/>
     <w:multiLevelType w:val="hybridMultilevel"/>
-    <w:tmpl w:val="7D7EBE80"/>
+    <w:tmpl w:val="F60E359C"/>
     <w:lvl w:ilvl="0" w:tplc="9A5684A2">
       <w:start w:val="1"/>
       <w:numFmt w:val="bullet"/>
@@ -4327,9 +4513,9 @@
     </w:lvl>
   </w:abstractNum>
   <w:abstractNum w:abstractNumId="1">
-    <w:nsid w:val="6B777084"/>
+    <w:nsid w:val="1B6931D4"/>
     <w:multiLevelType w:val="hybridMultilevel"/>
-    <w:tmpl w:val="24A2D3BC"/>
+    <w:tmpl w:val="7D7EBE80"/>
     <w:lvl w:ilvl="0" w:tplc="9A5684A2">
       <w:start w:val="1"/>
       <w:numFmt w:val="bullet"/>
@@ -4440,6 +4626,119 @@
     </w:lvl>
   </w:abstractNum>
   <w:abstractNum w:abstractNumId="2">
+    <w:nsid w:val="6B777084"/>
+    <w:multiLevelType w:val="hybridMultilevel"/>
+    <w:tmpl w:val="24A2D3BC"/>
+    <w:lvl w:ilvl="0" w:tplc="9A5684A2">
+      <w:start w:val="1"/>
+      <w:numFmt w:val="bullet"/>
+      <w:lvlText w:val="‐"/>
+      <w:lvlJc w:val="left"/>
+      <w:pPr>
+        <w:ind w:left="720" w:hanging="360"/>
+      </w:pPr>
+      <w:rPr>
+        <w:rFonts w:ascii="Calibri" w:hAnsi="Calibri" w:hint="default"/>
+      </w:rPr>
+    </w:lvl>
+    <w:lvl w:ilvl="1" w:tplc="08090003" w:tentative="1">
+      <w:start w:val="1"/>
+      <w:numFmt w:val="bullet"/>
+      <w:lvlText w:val="o"/>
+      <w:lvlJc w:val="left"/>
+      <w:pPr>
+        <w:ind w:left="1440" w:hanging="360"/>
+      </w:pPr>
+      <w:rPr>
+        <w:rFonts w:ascii="Courier New" w:hAnsi="Courier New" w:cs="Courier New" w:hint="default"/>
+      </w:rPr>
+    </w:lvl>
+    <w:lvl w:ilvl="2" w:tplc="08090005" w:tentative="1">
+      <w:start w:val="1"/>
+      <w:numFmt w:val="bullet"/>
+      <w:lvlText w:val=""/>
+      <w:lvlJc w:val="left"/>
+      <w:pPr>
+        <w:ind w:left="2160" w:hanging="360"/>
+      </w:pPr>
+      <w:rPr>
+        <w:rFonts w:ascii="Wingdings" w:hAnsi="Wingdings" w:hint="default"/>
+      </w:rPr>
+    </w:lvl>
+    <w:lvl w:ilvl="3" w:tplc="08090001" w:tentative="1">
+      <w:start w:val="1"/>
+      <w:numFmt w:val="bullet"/>
+      <w:lvlText w:val=""/>
+      <w:lvlJc w:val="left"/>
+      <w:pPr>
+        <w:ind w:left="2880" w:hanging="360"/>
+      </w:pPr>
+      <w:rPr>
+        <w:rFonts w:ascii="Symbol" w:hAnsi="Symbol" w:hint="default"/>
+      </w:rPr>
+    </w:lvl>
+    <w:lvl w:ilvl="4" w:tplc="08090003" w:tentative="1">
+      <w:start w:val="1"/>
+      <w:numFmt w:val="bullet"/>
+      <w:lvlText w:val="o"/>
+      <w:lvlJc w:val="left"/>
+      <w:pPr>
+        <w:ind w:left="3600" w:hanging="360"/>
+      </w:pPr>
+      <w:rPr>
+        <w:rFonts w:ascii="Courier New" w:hAnsi="Courier New" w:cs="Courier New" w:hint="default"/>
+      </w:rPr>
+    </w:lvl>
+    <w:lvl w:ilvl="5" w:tplc="08090005" w:tentative="1">
+      <w:start w:val="1"/>
+      <w:numFmt w:val="bullet"/>
+      <w:lvlText w:val=""/>
+      <w:lvlJc w:val="left"/>
+      <w:pPr>
+        <w:ind w:left="4320" w:hanging="360"/>
+      </w:pPr>
+      <w:rPr>
+        <w:rFonts w:ascii="Wingdings" w:hAnsi="Wingdings" w:hint="default"/>
+      </w:rPr>
+    </w:lvl>
+    <w:lvl w:ilvl="6" w:tplc="08090001" w:tentative="1">
+      <w:start w:val="1"/>
+      <w:numFmt w:val="bullet"/>
+      <w:lvlText w:val=""/>
+      <w:lvlJc w:val="left"/>
+      <w:pPr>
+        <w:ind w:left="5040" w:hanging="360"/>
+      </w:pPr>
+      <w:rPr>
+        <w:rFonts w:ascii="Symbol" w:hAnsi="Symbol" w:hint="default"/>
+      </w:rPr>
+    </w:lvl>
+    <w:lvl w:ilvl="7" w:tplc="08090003" w:tentative="1">
+      <w:start w:val="1"/>
+      <w:numFmt w:val="bullet"/>
+      <w:lvlText w:val="o"/>
+      <w:lvlJc w:val="left"/>
+      <w:pPr>
+        <w:ind w:left="5760" w:hanging="360"/>
+      </w:pPr>
+      <w:rPr>
+        <w:rFonts w:ascii="Courier New" w:hAnsi="Courier New" w:cs="Courier New" w:hint="default"/>
+      </w:rPr>
+    </w:lvl>
+    <w:lvl w:ilvl="8" w:tplc="08090005" w:tentative="1">
+      <w:start w:val="1"/>
+      <w:numFmt w:val="bullet"/>
+      <w:lvlText w:val=""/>
+      <w:lvlJc w:val="left"/>
+      <w:pPr>
+        <w:ind w:left="6480" w:hanging="360"/>
+      </w:pPr>
+      <w:rPr>
+        <w:rFonts w:ascii="Wingdings" w:hAnsi="Wingdings" w:hint="default"/>
+      </w:rPr>
+    </w:lvl>
+  </w:abstractNum>
+  <w:abstractNum w:abstractNumId="3">
     <w:nsid w:val="7BFF4695"/>
     <w:multiLevelType w:val="hybridMultilevel"/>
     <w:tmpl w:val="A0960846"/>
@@ -4553,13 +4852,16 @@
     </w:lvl>
   </w:abstractNum>
   <w:num w:numId="1">
-    <w:abstractNumId w:val="0"/>
+    <w:abstractNumId w:val="1"/>
   </w:num>
   <w:num w:numId="2">
-    <w:abstractNumId w:val="1"/>
+    <w:abstractNumId w:val="2"/>
   </w:num>
   <w:num w:numId="3">
-    <w:abstractNumId w:val="2"/>
+    <w:abstractNumId w:val="3"/>
+  </w:num>
+  <w:num w:numId="4">
+    <w:abstractNumId w:val="0"/>
   </w:num>
 </w:numbering>
 </file>
@@ -4728,6 +5030,7 @@
   <w:style w:type="character" w:default="1" w:styleId="DefaultParagraphFont">
     <w:name w:val="Default Paragraph Font"/>
     <w:uiPriority w:val="1"/>
+    <w:semiHidden/>
     <w:unhideWhenUsed/>
   </w:style>
   <w:style w:type="table" w:default="1" w:styleId="TableNormal">

</xml_diff>

<commit_message>
Add paragraphs to outline
</commit_message>
<xml_diff>
--- a/SimPaperDocs/Simulation paper outline.docx
+++ b/SimPaperDocs/Simulation paper outline.docx
@@ -86,7 +86,19 @@
         <w:rPr>
           <w:lang w:val="en-CA"/>
         </w:rPr>
-        <w:t>Using an individual-based and genetically explicit model we explore the evolution of kin selection.....</w:t>
+        <w:t>Using an individual-based and genetically explicit model we explore the evolution of kin</w:t>
+      </w:r>
+      <w:r>
+        <w:rPr>
+          <w:lang w:val="en-CA"/>
+        </w:rPr>
+        <w:t xml:space="preserve"> preference</w:t>
+      </w:r>
+      <w:r>
+        <w:rPr>
+          <w:lang w:val="en-CA"/>
+        </w:rPr>
+        <w:t>.....</w:t>
       </w:r>
     </w:p>
     <w:p>
@@ -162,7 +174,13 @@
         <w:rPr>
           <w:lang w:val="en-CA"/>
         </w:rPr>
-        <w:t xml:space="preserve"> Background on the evolution of kin selection </w:t>
+        <w:t xml:space="preserve"> Background on the e</w:t>
+      </w:r>
+      <w:r>
+        <w:rPr>
+          <w:lang w:val="en-CA"/>
+        </w:rPr>
+        <w:t xml:space="preserve">volution of kin preference </w:t>
       </w:r>
       <w:r>
         <w:rPr>
@@ -175,6 +193,73 @@
           <w:lang w:val="en-CA"/>
         </w:rPr>
         <w:t xml:space="preserve"> cooperation</w:t>
+      </w:r>
+    </w:p>
+    <w:p>
+      <w:pPr>
+        <w:pStyle w:val="ListParagraph"/>
+        <w:numPr>
+          <w:ilvl w:val="0"/>
+          <w:numId w:val="5"/>
+        </w:numPr>
+        <w:spacing w:line="480" w:lineRule="auto"/>
+        <w:rPr>
+          <w:lang w:val="en-CA"/>
+        </w:rPr>
+      </w:pPr>
+      <w:r>
+        <w:rPr>
+          <w:lang w:val="en-CA"/>
+        </w:rPr>
+        <w:t>Hamilton’s Rule (1964) BR&gt;C</w:t>
+      </w:r>
+    </w:p>
+    <w:p>
+      <w:pPr>
+        <w:spacing w:line="480" w:lineRule="auto"/>
+        <w:rPr>
+          <w:rFonts w:ascii="Times New Roman" w:eastAsiaTheme="minorEastAsia" w:hAnsi="Times New Roman" w:cs="Aharoni"/>
+          <w:lang w:val="en-CA"/>
+        </w:rPr>
+      </w:pPr>
+      <w:r>
+        <w:rPr>
+          <w:rFonts w:ascii="Times New Roman" w:hAnsi="Times New Roman" w:cs="Aharoni"/>
+          <w:lang w:val="en-CA"/>
+        </w:rPr>
+        <w:t>Since the formulation of Hamilton’s (1964) famous rule there has been much debate about the role of kin selection in evolution of social behaviour (e.g. Hughes et al. 2008).  Hamilton’s (1964) rule states that altruism shou</w:t>
+      </w:r>
+      <w:r>
+        <w:rPr>
+          <w:rFonts w:ascii="Times New Roman" w:hAnsi="Times New Roman" w:cs="Aharoni"/>
+          <w:lang w:val="en-CA"/>
+        </w:rPr>
+        <w:t xml:space="preserve">ld spread within populations if, C, the cost in fitness to the actor is smaller than r, the genetic relationship between the actor and recipients and b, the fitness gain to the </w:t>
+      </w:r>
+      <w:proofErr w:type="gramStart"/>
+      <w:r>
+        <w:rPr>
+          <w:rFonts w:ascii="Times New Roman" w:hAnsi="Times New Roman" w:cs="Aharoni"/>
+          <w:lang w:val="en-CA"/>
+        </w:rPr>
+        <w:t xml:space="preserve">recipient  </w:t>
+      </w:r>
+      <m:oMath>
+        <w:proofErr w:type="gramEnd"/>
+        <m:r>
+          <w:rPr>
+            <w:rFonts w:ascii="Cambria Math" w:hAnsi="Cambria Math" w:cs="Aharoni"/>
+            <w:lang w:val="en-CA"/>
+          </w:rPr>
+          <m:t>C&lt;r ×b</m:t>
+        </m:r>
+      </m:oMath>
+      <w:r>
+        <w:rPr>
+          <w:rFonts w:ascii="Times New Roman" w:eastAsiaTheme="minorEastAsia" w:hAnsi="Times New Roman" w:cs="Aharoni"/>
+          <w:lang w:val="en-CA"/>
+        </w:rPr>
+        <w:t>.  However a big question remains: how and why did kin-selection evolved in the first place?</w:t>
       </w:r>
     </w:p>
     <w:p>
@@ -407,6 +492,7 @@
         <w:rPr>
           <w:lang w:val="en-CA"/>
         </w:rPr>
+        <w:lastRenderedPageBreak/>
         <w:t>A</w:t>
       </w:r>
       <w:r>
@@ -515,7 +601,6 @@
         <w:rPr>
           <w:lang w:val="en-CA"/>
         </w:rPr>
-        <w:lastRenderedPageBreak/>
         <w:t xml:space="preserve">Once </w:t>
       </w:r>
       <w:r>
@@ -1348,6 +1433,7 @@
         <w:rPr>
           <w:rFonts w:cs="CMR10"/>
         </w:rPr>
+        <w:lastRenderedPageBreak/>
         <w:t>where</w:t>
       </w:r>
       <w:proofErr w:type="gramEnd"/>
@@ -1886,7 +1972,6 @@
             <w:rPr>
               <w:rFonts w:ascii="Cambria Math" w:hAnsi="Cambria Math" w:cs="CMR10"/>
             </w:rPr>
-            <w:lastRenderedPageBreak/>
             <m:t>k</m:t>
           </m:r>
           <m:d>
@@ -1992,25 +2077,7 @@
                     <w:rPr>
                       <w:rFonts w:ascii="Cambria Math" w:hAnsi="Cambria Math" w:cs="CMR10"/>
                     </w:rPr>
-                    <m:t xml:space="preserve">            :r∈</m:t>
-                  </m:r>
-                  <m:r>
-                    <w:rPr>
-                      <w:rFonts w:ascii="Cambria Math" w:hAnsi="Cambria Math" w:cs="CMR10"/>
-                    </w:rPr>
-                    <m:t>(</m:t>
-                  </m:r>
-                  <m:r>
-                    <w:rPr>
-                      <w:rFonts w:ascii="Cambria Math" w:hAnsi="Cambria Math" w:cs="CMR10"/>
-                    </w:rPr>
-                    <m:t>0,0.5t</m:t>
-                  </m:r>
-                  <m:r>
-                    <w:rPr>
-                      <w:rFonts w:ascii="Cambria Math" w:hAnsi="Cambria Math" w:cs="CMR10"/>
-                    </w:rPr>
-                    <m:t>)</m:t>
+                    <m:t xml:space="preserve">            :r∈(0,0.5t)</m:t>
                   </m:r>
                 </m:e>
                 <m:e>
@@ -2065,25 +2132,7 @@
                     <w:rPr>
                       <w:rFonts w:ascii="Cambria Math" w:hAnsi="Cambria Math" w:cs="CMR10"/>
                     </w:rPr>
-                    <m:t xml:space="preserve">   :r∈</m:t>
-                  </m:r>
-                  <m:r>
-                    <w:rPr>
-                      <w:rFonts w:ascii="Cambria Math" w:hAnsi="Cambria Math" w:cs="CMR10"/>
-                    </w:rPr>
-                    <m:t>(</m:t>
-                  </m:r>
-                  <m:r>
-                    <w:rPr>
-                      <w:rFonts w:ascii="Cambria Math" w:hAnsi="Cambria Math" w:cs="CMR10"/>
-                    </w:rPr>
-                    <m:t>0.5t, 1</m:t>
-                  </m:r>
-                  <m:r>
-                    <w:rPr>
-                      <w:rFonts w:ascii="Cambria Math" w:hAnsi="Cambria Math" w:cs="CMR10"/>
-                    </w:rPr>
-                    <m:t>)</m:t>
+                    <m:t xml:space="preserve">   :r∈(0.5t, 1)</m:t>
                   </m:r>
                 </m:e>
               </m:eqArr>
@@ -2755,6 +2804,7 @@
         <w:rPr>
           <w:rFonts w:cs="CMR10"/>
         </w:rPr>
+        <w:lastRenderedPageBreak/>
         <w:t xml:space="preserve">Here, </w:t>
       </w:r>
       <w:r>
@@ -2894,16 +2944,158 @@
     </w:p>
     <w:p>
       <w:pPr>
-        <w:spacing w:line="480" w:lineRule="auto"/>
-        <w:rPr>
-          <w:rFonts w:ascii="CMR10" w:hAnsi="CMR10" w:cs="CMR10"/>
+        <w:autoSpaceDE w:val="0"/>
+        <w:autoSpaceDN w:val="0"/>
+        <w:adjustRightInd w:val="0"/>
+        <w:spacing w:after="0" w:line="480" w:lineRule="auto"/>
+        <w:rPr>
+          <w:rFonts w:cs="CMR10"/>
+          <w:b/>
+        </w:rPr>
+      </w:pPr>
+      <w:r>
+        <w:rPr>
+          <w:rFonts w:cs="CMR10"/>
+          <w:b/>
+        </w:rPr>
+        <w:t>Statistical analysis</w:t>
+      </w:r>
+    </w:p>
+    <w:p>
+      <w:pPr>
+        <w:spacing w:line="480" w:lineRule="auto"/>
+        <w:rPr>
           <w:sz w:val="20"/>
           <w:szCs w:val="20"/>
         </w:rPr>
       </w:pPr>
-    </w:p>
-    <w:p>
-      <w:pPr>
+      <w:r>
+        <w:rPr>
+          <w:i/>
+          <w:sz w:val="20"/>
+          <w:szCs w:val="20"/>
+        </w:rPr>
+        <w:t xml:space="preserve">(Statistical description of method closely </w:t>
+      </w:r>
+      <w:r>
+        <w:rPr>
+          <w:i/>
+          <w:sz w:val="20"/>
+          <w:szCs w:val="20"/>
+        </w:rPr>
+        <w:t xml:space="preserve">based on </w:t>
+      </w:r>
+      <w:proofErr w:type="spellStart"/>
+      <w:r>
+        <w:rPr>
+          <w:i/>
+          <w:sz w:val="20"/>
+          <w:szCs w:val="20"/>
+        </w:rPr>
+        <w:t>AmNat</w:t>
+      </w:r>
+      <w:proofErr w:type="spellEnd"/>
+      <w:r>
+        <w:rPr>
+          <w:i/>
+          <w:sz w:val="20"/>
+          <w:szCs w:val="20"/>
+        </w:rPr>
+        <w:t xml:space="preserve"> 2001 paper)</w:t>
+      </w:r>
+      <w:r>
+        <w:rPr>
+          <w:sz w:val="20"/>
+          <w:szCs w:val="20"/>
+        </w:rPr>
+        <w:t xml:space="preserve"> </w:t>
+      </w:r>
+    </w:p>
+    <w:p>
+      <w:pPr>
+        <w:spacing w:line="480" w:lineRule="auto"/>
+      </w:pPr>
+      <w:r>
+        <w:t xml:space="preserve">We used the ANOVA to test for the effect of the various parameters, their second- and third-order polynomial terms and their interactions.  We customized the test for each response variable by dropping all </w:t>
+      </w:r>
+      <w:proofErr w:type="spellStart"/>
+      <w:r>
+        <w:t>nonsignificant</w:t>
+      </w:r>
+      <w:proofErr w:type="spellEnd"/>
+      <w:r>
+        <w:t xml:space="preserve"> terms (P&gt;0.05) terms and their interactions.  The r</w:t>
+      </w:r>
+      <w:r>
+        <w:rPr>
+          <w:vertAlign w:val="superscript"/>
+        </w:rPr>
+        <w:t>2</w:t>
+      </w:r>
+      <w:r>
+        <w:t xml:space="preserve"> of the reduced models was excellent, with r</w:t>
+      </w:r>
+      <w:r>
+        <w:rPr>
+          <w:vertAlign w:val="superscript"/>
+        </w:rPr>
+        <w:t>2</w:t>
+      </w:r>
+      <w:r>
+        <w:rPr>
+          <w:vertAlign w:val="superscript"/>
+        </w:rPr>
+        <w:t xml:space="preserve"> </w:t>
+      </w:r>
+      <w:r>
+        <w:t xml:space="preserve">values of ranging from 84.3-94.4% (see table x). Kin preference and average cooperation were </w:t>
+      </w:r>
+      <w:proofErr w:type="spellStart"/>
+      <w:r>
+        <w:t>arcsin</w:t>
+      </w:r>
+      <w:proofErr w:type="spellEnd"/>
+      <w:r>
+        <w:t xml:space="preserve"> transformed while relatedness and group size </w:t>
+      </w:r>
+      <w:proofErr w:type="gramStart"/>
+      <w:r>
+        <w:t>were</w:t>
+      </w:r>
+      <w:proofErr w:type="gramEnd"/>
+      <w:r>
+        <w:t xml:space="preserve"> log transformed.</w:t>
+      </w:r>
+    </w:p>
+    <w:p>
+      <w:pPr>
+        <w:autoSpaceDE w:val="0"/>
+        <w:autoSpaceDN w:val="0"/>
+        <w:adjustRightInd w:val="0"/>
+        <w:spacing w:after="0" w:line="480" w:lineRule="auto"/>
+        <w:rPr>
+          <w:rFonts w:cs="CMR10"/>
+          <w:b/>
+        </w:rPr>
+      </w:pPr>
+    </w:p>
+    <w:p>
+      <w:pPr>
+        <w:autoSpaceDE w:val="0"/>
+        <w:autoSpaceDN w:val="0"/>
+        <w:adjustRightInd w:val="0"/>
+        <w:spacing w:after="0" w:line="480" w:lineRule="auto"/>
+        <w:rPr>
+          <w:rFonts w:cs="CMR10"/>
+        </w:rPr>
+      </w:pPr>
+    </w:p>
+    <w:p>
+      <w:pPr>
+        <w:autoSpaceDE w:val="0"/>
+        <w:autoSpaceDN w:val="0"/>
+        <w:adjustRightInd w:val="0"/>
+        <w:spacing w:after="0" w:line="480" w:lineRule="auto"/>
         <w:rPr>
           <w:rFonts w:ascii="CMR10" w:hAnsi="CMR10" w:cs="CMR10"/>
           <w:b/>
@@ -2918,27 +3110,6 @@
           <w:sz w:val="20"/>
           <w:szCs w:val="20"/>
         </w:rPr>
-        <w:br w:type="page"/>
-      </w:r>
-    </w:p>
-    <w:p>
-      <w:pPr>
-        <w:spacing w:line="480" w:lineRule="auto"/>
-        <w:rPr>
-          <w:rFonts w:ascii="CMR10" w:hAnsi="CMR10" w:cs="CMR10"/>
-          <w:b/>
-          <w:sz w:val="20"/>
-          <w:szCs w:val="20"/>
-        </w:rPr>
-      </w:pPr>
-      <w:r>
-        <w:rPr>
-          <w:rFonts w:ascii="CMR10" w:hAnsi="CMR10" w:cs="CMR10"/>
-          <w:b/>
-          <w:sz w:val="20"/>
-          <w:szCs w:val="20"/>
-        </w:rPr>
-        <w:lastRenderedPageBreak/>
         <w:t>Results</w:t>
       </w:r>
     </w:p>
@@ -3171,6 +3342,7 @@
           </w:tcPr>
           <w:p>
             <w:r>
+              <w:lastRenderedPageBreak/>
               <w:t>Average group size</w:t>
             </w:r>
           </w:p>
@@ -3323,127 +3495,6 @@
           <w:b/>
         </w:rPr>
         <w:t>Figure 2: Graphs of the average of cooperation, group size, relatedness and kin preference</w:t>
-      </w:r>
-    </w:p>
-    <w:p>
-      <w:pPr>
-        <w:spacing w:line="480" w:lineRule="auto"/>
-        <w:rPr>
-          <w:sz w:val="20"/>
-          <w:szCs w:val="20"/>
-        </w:rPr>
-      </w:pPr>
-      <w:r>
-        <w:rPr>
-          <w:i/>
-          <w:sz w:val="20"/>
-          <w:szCs w:val="20"/>
-        </w:rPr>
-        <w:t xml:space="preserve">(Statistical description of method closely </w:t>
-      </w:r>
-      <w:r>
-        <w:rPr>
-          <w:i/>
-          <w:sz w:val="20"/>
-          <w:szCs w:val="20"/>
-        </w:rPr>
-        <w:t xml:space="preserve">based on </w:t>
-      </w:r>
-      <w:proofErr w:type="spellStart"/>
-      <w:r>
-        <w:rPr>
-          <w:i/>
-          <w:sz w:val="20"/>
-          <w:szCs w:val="20"/>
-        </w:rPr>
-        <w:t>AmNat</w:t>
-      </w:r>
-      <w:proofErr w:type="spellEnd"/>
-      <w:r>
-        <w:rPr>
-          <w:i/>
-          <w:sz w:val="20"/>
-          <w:szCs w:val="20"/>
-        </w:rPr>
-        <w:t xml:space="preserve"> 2001 paper)</w:t>
-      </w:r>
-      <w:r>
-        <w:rPr>
-          <w:sz w:val="20"/>
-          <w:szCs w:val="20"/>
-        </w:rPr>
-        <w:t xml:space="preserve"> </w:t>
-      </w:r>
-    </w:p>
-    <w:p>
-      <w:pPr>
-        <w:spacing w:line="480" w:lineRule="auto"/>
-      </w:pPr>
-      <w:r>
-        <w:t xml:space="preserve">We used the ANOVA to test for the effect of the various parameters, their second- and third-order polynomial terms and their interactions.  We customized the test for each response variable by dropping all </w:t>
-      </w:r>
-      <w:proofErr w:type="spellStart"/>
-      <w:r>
-        <w:t>nonsignificant</w:t>
-      </w:r>
-      <w:proofErr w:type="spellEnd"/>
-      <w:r>
-        <w:t xml:space="preserve"> terms (P&gt;0.05)</w:t>
-      </w:r>
-      <w:r>
-        <w:t xml:space="preserve"> terms and their interactions.  The</w:t>
-      </w:r>
-      <w:r>
-        <w:t xml:space="preserve"> r</w:t>
-      </w:r>
-      <w:r>
-        <w:rPr>
-          <w:vertAlign w:val="superscript"/>
-        </w:rPr>
-        <w:t>2</w:t>
-      </w:r>
-      <w:r>
-        <w:t xml:space="preserve"> of the reduced models was excellent, with r</w:t>
-      </w:r>
-      <w:r>
-        <w:rPr>
-          <w:vertAlign w:val="superscript"/>
-        </w:rPr>
-        <w:t>2</w:t>
-      </w:r>
-      <w:r>
-        <w:rPr>
-          <w:vertAlign w:val="superscript"/>
-        </w:rPr>
-        <w:t xml:space="preserve"> </w:t>
-      </w:r>
-      <w:r>
-        <w:t xml:space="preserve">values of </w:t>
-      </w:r>
-      <w:r>
-        <w:t>ranging from 84.3-94.4%</w:t>
-      </w:r>
-      <w:r>
-        <w:t xml:space="preserve"> (see table x)</w:t>
-      </w:r>
-      <w:r>
-        <w:t xml:space="preserve">. Kin preference and average cooperation were </w:t>
-      </w:r>
-      <w:proofErr w:type="spellStart"/>
-      <w:r>
-        <w:t>arcsin</w:t>
-      </w:r>
-      <w:proofErr w:type="spellEnd"/>
-      <w:r>
-        <w:t xml:space="preserve"> transformed while relatedness and group size </w:t>
-      </w:r>
-      <w:proofErr w:type="gramStart"/>
-      <w:r>
-        <w:t>were</w:t>
-      </w:r>
-      <w:proofErr w:type="gramEnd"/>
-      <w:r>
-        <w:t xml:space="preserve"> log transformed.</w:t>
       </w:r>
     </w:p>
     <w:tbl>
@@ -3469,7 +3520,6 @@
           </w:tcPr>
           <w:p>
             <w:r>
-              <w:lastRenderedPageBreak/>
               <w:t>Parameter</w:t>
             </w:r>
           </w:p>
@@ -3539,6 +3589,130 @@
             </w:r>
             <w:r>
               <w:t xml:space="preserve"> (log transformed)</w:t>
+            </w:r>
+          </w:p>
+        </w:tc>
+      </w:tr>
+      <w:tr>
+        <w:trPr>
+          <w:trHeight w:hRule="exact" w:val="563"/>
+        </w:trPr>
+        <w:tc>
+          <w:tcPr>
+            <w:tcW w:w="1890" w:type="dxa"/>
+          </w:tcPr>
+          <w:p>
+            <w:r>
+              <w:t>r (intrinsic rate of growth)</w:t>
+            </w:r>
+          </w:p>
+        </w:tc>
+        <w:tc>
+          <w:tcPr>
+            <w:tcW w:w="2046" w:type="dxa"/>
+          </w:tcPr>
+          <w:p>
+            <w:r>
+              <w:t>88.4</w:t>
+            </w:r>
+          </w:p>
+        </w:tc>
+        <w:tc>
+          <w:tcPr>
+            <w:tcW w:w="1842" w:type="dxa"/>
+          </w:tcPr>
+          <w:p>
+            <w:r>
+              <w:t>90.</w:t>
+            </w:r>
+            <w:r>
+              <w:t>7</w:t>
+            </w:r>
+          </w:p>
+        </w:tc>
+        <w:tc>
+          <w:tcPr>
+            <w:tcW w:w="1560" w:type="dxa"/>
+          </w:tcPr>
+          <w:p>
+            <w:r>
+              <w:t>15.8</w:t>
+            </w:r>
+          </w:p>
+        </w:tc>
+        <w:tc>
+          <w:tcPr>
+            <w:tcW w:w="1559" w:type="dxa"/>
+          </w:tcPr>
+          <w:p>
+            <w:r>
+              <w:t>11.1</w:t>
+            </w:r>
+          </w:p>
+        </w:tc>
+      </w:tr>
+      <w:tr>
+        <w:trPr>
+          <w:trHeight w:hRule="exact" w:val="698"/>
+        </w:trPr>
+        <w:tc>
+          <w:tcPr>
+            <w:tcW w:w="1890" w:type="dxa"/>
+          </w:tcPr>
+          <w:p>
+            <w:r>
+              <w:t xml:space="preserve">C  (inverse of </w:t>
+            </w:r>
+            <w:proofErr w:type="spellStart"/>
+            <w:r>
+              <w:t>gp</w:t>
+            </w:r>
+            <w:proofErr w:type="spellEnd"/>
+            <w:r>
+              <w:t xml:space="preserve"> carrying capacity)</w:t>
+            </w:r>
+          </w:p>
+        </w:tc>
+        <w:tc>
+          <w:tcPr>
+            <w:tcW w:w="2046" w:type="dxa"/>
+          </w:tcPr>
+          <w:p>
+            <w:r>
+              <w:t>0.10</w:t>
+            </w:r>
+          </w:p>
+        </w:tc>
+        <w:tc>
+          <w:tcPr>
+            <w:tcW w:w="1842" w:type="dxa"/>
+          </w:tcPr>
+          <w:p>
+            <w:r>
+              <w:t>0.5</w:t>
+            </w:r>
+            <w:r>
+              <w:t>3</w:t>
+            </w:r>
+          </w:p>
+        </w:tc>
+        <w:tc>
+          <w:tcPr>
+            <w:tcW w:w="1560" w:type="dxa"/>
+          </w:tcPr>
+          <w:p>
+            <w:r>
+              <w:t>63.3</w:t>
+            </w:r>
+          </w:p>
+        </w:tc>
+        <w:tc>
+          <w:tcPr>
+            <w:tcW w:w="1559" w:type="dxa"/>
+          </w:tcPr>
+          <w:p>
+            <w:r>
+              <w:t>6.4</w:t>
             </w:r>
           </w:p>
         </w:tc>
@@ -3553,7 +3727,7 @@
           </w:tcPr>
           <w:p>
             <w:r>
-              <w:t>r</w:t>
+              <w:t xml:space="preserve">Β </w:t>
             </w:r>
           </w:p>
         </w:tc>
@@ -3563,7 +3737,7 @@
           </w:tcPr>
           <w:p>
             <w:r>
-              <w:t>88.4</w:t>
+              <w:t>2.31</w:t>
             </w:r>
           </w:p>
         </w:tc>
@@ -3573,10 +3747,10 @@
           </w:tcPr>
           <w:p>
             <w:r>
-              <w:t>90.</w:t>
-            </w:r>
-            <w:r>
-              <w:t>7</w:t>
+              <w:t>0</w:t>
+            </w:r>
+            <w:r>
+              <w:t>.31</w:t>
             </w:r>
           </w:p>
         </w:tc>
@@ -3586,7 +3760,7 @@
           </w:tcPr>
           <w:p>
             <w:r>
-              <w:t>15.8</w:t>
+              <w:t>4.7</w:t>
             </w:r>
           </w:p>
         </w:tc>
@@ -3596,7 +3770,7 @@
           </w:tcPr>
           <w:p>
             <w:r>
-              <w:t>11.1</w:t>
+              <w:t>29.9</w:t>
             </w:r>
           </w:p>
         </w:tc>
@@ -3611,7 +3785,7 @@
           </w:tcPr>
           <w:p>
             <w:r>
-              <w:t>c</w:t>
+              <w:t>Interactions</w:t>
             </w:r>
           </w:p>
         </w:tc>
@@ -3621,7 +3795,7 @@
           </w:tcPr>
           <w:p>
             <w:r>
-              <w:t>0.10</w:t>
+              <w:t>2.49</w:t>
             </w:r>
           </w:p>
         </w:tc>
@@ -3631,10 +3805,7 @@
           </w:tcPr>
           <w:p>
             <w:r>
-              <w:t>0.5</w:t>
-            </w:r>
-            <w:r>
-              <w:t>3</w:t>
+              <w:t>0</w:t>
             </w:r>
           </w:p>
         </w:tc>
@@ -3644,7 +3815,7 @@
           </w:tcPr>
           <w:p>
             <w:r>
-              <w:t>63.3</w:t>
+              <w:t>10.6</w:t>
             </w:r>
           </w:p>
         </w:tc>
@@ -3654,7 +3825,7 @@
           </w:tcPr>
           <w:p>
             <w:r>
-              <w:t>6.4</w:t>
+              <w:t>36.9</w:t>
             </w:r>
           </w:p>
         </w:tc>
@@ -3669,7 +3840,16 @@
           </w:tcPr>
           <w:p>
             <w:r>
-              <w:t>β</w:t>
+              <w:t>Total (r</w:t>
+            </w:r>
+            <w:r>
+              <w:rPr>
+                <w:vertAlign w:val="superscript"/>
+              </w:rPr>
+              <w:t>2</w:t>
+            </w:r>
+            <w:r>
+              <w:t>)</w:t>
             </w:r>
           </w:p>
         </w:tc>
@@ -3679,7 +3859,7 @@
           </w:tcPr>
           <w:p>
             <w:r>
-              <w:t>2.31</w:t>
+              <w:t>93.3</w:t>
             </w:r>
           </w:p>
         </w:tc>
@@ -3689,10 +3869,10 @@
           </w:tcPr>
           <w:p>
             <w:r>
-              <w:t>0</w:t>
-            </w:r>
-            <w:r>
-              <w:t>.31</w:t>
+              <w:t>91.</w:t>
+            </w:r>
+            <w:r>
+              <w:t>4</w:t>
             </w:r>
           </w:p>
         </w:tc>
@@ -3702,7 +3882,7 @@
           </w:tcPr>
           <w:p>
             <w:r>
-              <w:t>4.7</w:t>
+              <w:t>94.4</w:t>
             </w:r>
           </w:p>
         </w:tc>
@@ -3712,128 +3892,6 @@
           </w:tcPr>
           <w:p>
             <w:r>
-              <w:t>29.9</w:t>
-            </w:r>
-          </w:p>
-        </w:tc>
-      </w:tr>
-      <w:tr>
-        <w:trPr>
-          <w:trHeight w:hRule="exact" w:val="340"/>
-        </w:trPr>
-        <w:tc>
-          <w:tcPr>
-            <w:tcW w:w="1890" w:type="dxa"/>
-          </w:tcPr>
-          <w:p>
-            <w:r>
-              <w:t>Interactions</w:t>
-            </w:r>
-          </w:p>
-        </w:tc>
-        <w:tc>
-          <w:tcPr>
-            <w:tcW w:w="2046" w:type="dxa"/>
-          </w:tcPr>
-          <w:p>
-            <w:r>
-              <w:t>2.49</w:t>
-            </w:r>
-          </w:p>
-        </w:tc>
-        <w:tc>
-          <w:tcPr>
-            <w:tcW w:w="1842" w:type="dxa"/>
-          </w:tcPr>
-          <w:p>
-            <w:r>
-              <w:t>0</w:t>
-            </w:r>
-          </w:p>
-        </w:tc>
-        <w:tc>
-          <w:tcPr>
-            <w:tcW w:w="1560" w:type="dxa"/>
-          </w:tcPr>
-          <w:p>
-            <w:r>
-              <w:t>10.6</w:t>
-            </w:r>
-          </w:p>
-        </w:tc>
-        <w:tc>
-          <w:tcPr>
-            <w:tcW w:w="1559" w:type="dxa"/>
-          </w:tcPr>
-          <w:p>
-            <w:r>
-              <w:t>36.9</w:t>
-            </w:r>
-          </w:p>
-        </w:tc>
-      </w:tr>
-      <w:tr>
-        <w:trPr>
-          <w:trHeight w:hRule="exact" w:val="340"/>
-        </w:trPr>
-        <w:tc>
-          <w:tcPr>
-            <w:tcW w:w="1890" w:type="dxa"/>
-          </w:tcPr>
-          <w:p>
-            <w:r>
-              <w:t>Total (r</w:t>
-            </w:r>
-            <w:r>
-              <w:rPr>
-                <w:vertAlign w:val="superscript"/>
-              </w:rPr>
-              <w:t>2</w:t>
-            </w:r>
-            <w:r>
-              <w:t>)</w:t>
-            </w:r>
-          </w:p>
-        </w:tc>
-        <w:tc>
-          <w:tcPr>
-            <w:tcW w:w="2046" w:type="dxa"/>
-          </w:tcPr>
-          <w:p>
-            <w:r>
-              <w:t>93.3</w:t>
-            </w:r>
-          </w:p>
-        </w:tc>
-        <w:tc>
-          <w:tcPr>
-            <w:tcW w:w="1842" w:type="dxa"/>
-          </w:tcPr>
-          <w:p>
-            <w:r>
-              <w:t>91.</w:t>
-            </w:r>
-            <w:r>
-              <w:t>4</w:t>
-            </w:r>
-          </w:p>
-        </w:tc>
-        <w:tc>
-          <w:tcPr>
-            <w:tcW w:w="1560" w:type="dxa"/>
-          </w:tcPr>
-          <w:p>
-            <w:r>
-              <w:t>94.4</w:t>
-            </w:r>
-          </w:p>
-        </w:tc>
-        <w:tc>
-          <w:tcPr>
-            <w:tcW w:w="1559" w:type="dxa"/>
-          </w:tcPr>
-          <w:p>
-            <w:r>
               <w:t>84.3</w:t>
             </w:r>
           </w:p>
@@ -4027,6 +4085,7 @@
         <w:spacing w:line="480" w:lineRule="auto"/>
       </w:pPr>
       <w:r>
+        <w:lastRenderedPageBreak/>
         <w:t>As R increases, more relatives are available in the population to form part of groups, so groups become more restrictive in their admission requirements, thus causing average within group relatedness to increase.  With greater within group relatedness, greater levels of cooperation can evolve.  With larger R, larger groups can form, but the effect is more marked when larger group carrying capacities (1/c) require the formation of larger groups.</w:t>
       </w:r>
     </w:p>
@@ -4173,7 +4232,6 @@
           <w:sz w:val="20"/>
           <w:szCs w:val="20"/>
         </w:rPr>
-        <w:lastRenderedPageBreak/>
         <w:t>Figures</w:t>
       </w:r>
     </w:p>
@@ -4626,6 +4684,119 @@
     </w:lvl>
   </w:abstractNum>
   <w:abstractNum w:abstractNumId="2">
+    <w:nsid w:val="4AC36EF9"/>
+    <w:multiLevelType w:val="hybridMultilevel"/>
+    <w:tmpl w:val="092401FE"/>
+    <w:lvl w:ilvl="0" w:tplc="08090001">
+      <w:start w:val="1"/>
+      <w:numFmt w:val="bullet"/>
+      <w:lvlText w:val=""/>
+      <w:lvlJc w:val="left"/>
+      <w:pPr>
+        <w:ind w:left="720" w:hanging="360"/>
+      </w:pPr>
+      <w:rPr>
+        <w:rFonts w:ascii="Symbol" w:hAnsi="Symbol" w:hint="default"/>
+      </w:rPr>
+    </w:lvl>
+    <w:lvl w:ilvl="1" w:tplc="08090003" w:tentative="1">
+      <w:start w:val="1"/>
+      <w:numFmt w:val="bullet"/>
+      <w:lvlText w:val="o"/>
+      <w:lvlJc w:val="left"/>
+      <w:pPr>
+        <w:ind w:left="1440" w:hanging="360"/>
+      </w:pPr>
+      <w:rPr>
+        <w:rFonts w:ascii="Courier New" w:hAnsi="Courier New" w:cs="Courier New" w:hint="default"/>
+      </w:rPr>
+    </w:lvl>
+    <w:lvl w:ilvl="2" w:tplc="08090005" w:tentative="1">
+      <w:start w:val="1"/>
+      <w:numFmt w:val="bullet"/>
+      <w:lvlText w:val=""/>
+      <w:lvlJc w:val="left"/>
+      <w:pPr>
+        <w:ind w:left="2160" w:hanging="360"/>
+      </w:pPr>
+      <w:rPr>
+        <w:rFonts w:ascii="Wingdings" w:hAnsi="Wingdings" w:hint="default"/>
+      </w:rPr>
+    </w:lvl>
+    <w:lvl w:ilvl="3" w:tplc="08090001" w:tentative="1">
+      <w:start w:val="1"/>
+      <w:numFmt w:val="bullet"/>
+      <w:lvlText w:val=""/>
+      <w:lvlJc w:val="left"/>
+      <w:pPr>
+        <w:ind w:left="2880" w:hanging="360"/>
+      </w:pPr>
+      <w:rPr>
+        <w:rFonts w:ascii="Symbol" w:hAnsi="Symbol" w:hint="default"/>
+      </w:rPr>
+    </w:lvl>
+    <w:lvl w:ilvl="4" w:tplc="08090003" w:tentative="1">
+      <w:start w:val="1"/>
+      <w:numFmt w:val="bullet"/>
+      <w:lvlText w:val="o"/>
+      <w:lvlJc w:val="left"/>
+      <w:pPr>
+        <w:ind w:left="3600" w:hanging="360"/>
+      </w:pPr>
+      <w:rPr>
+        <w:rFonts w:ascii="Courier New" w:hAnsi="Courier New" w:cs="Courier New" w:hint="default"/>
+      </w:rPr>
+    </w:lvl>
+    <w:lvl w:ilvl="5" w:tplc="08090005" w:tentative="1">
+      <w:start w:val="1"/>
+      <w:numFmt w:val="bullet"/>
+      <w:lvlText w:val=""/>
+      <w:lvlJc w:val="left"/>
+      <w:pPr>
+        <w:ind w:left="4320" w:hanging="360"/>
+      </w:pPr>
+      <w:rPr>
+        <w:rFonts w:ascii="Wingdings" w:hAnsi="Wingdings" w:hint="default"/>
+      </w:rPr>
+    </w:lvl>
+    <w:lvl w:ilvl="6" w:tplc="08090001" w:tentative="1">
+      <w:start w:val="1"/>
+      <w:numFmt w:val="bullet"/>
+      <w:lvlText w:val=""/>
+      <w:lvlJc w:val="left"/>
+      <w:pPr>
+        <w:ind w:left="5040" w:hanging="360"/>
+      </w:pPr>
+      <w:rPr>
+        <w:rFonts w:ascii="Symbol" w:hAnsi="Symbol" w:hint="default"/>
+      </w:rPr>
+    </w:lvl>
+    <w:lvl w:ilvl="7" w:tplc="08090003" w:tentative="1">
+      <w:start w:val="1"/>
+      <w:numFmt w:val="bullet"/>
+      <w:lvlText w:val="o"/>
+      <w:lvlJc w:val="left"/>
+      <w:pPr>
+        <w:ind w:left="5760" w:hanging="360"/>
+      </w:pPr>
+      <w:rPr>
+        <w:rFonts w:ascii="Courier New" w:hAnsi="Courier New" w:cs="Courier New" w:hint="default"/>
+      </w:rPr>
+    </w:lvl>
+    <w:lvl w:ilvl="8" w:tplc="08090005" w:tentative="1">
+      <w:start w:val="1"/>
+      <w:numFmt w:val="bullet"/>
+      <w:lvlText w:val=""/>
+      <w:lvlJc w:val="left"/>
+      <w:pPr>
+        <w:ind w:left="6480" w:hanging="360"/>
+      </w:pPr>
+      <w:rPr>
+        <w:rFonts w:ascii="Wingdings" w:hAnsi="Wingdings" w:hint="default"/>
+      </w:rPr>
+    </w:lvl>
+  </w:abstractNum>
+  <w:abstractNum w:abstractNumId="3">
     <w:nsid w:val="6B777084"/>
     <w:multiLevelType w:val="hybridMultilevel"/>
     <w:tmpl w:val="24A2D3BC"/>
@@ -4738,7 +4909,7 @@
       </w:rPr>
     </w:lvl>
   </w:abstractNum>
-  <w:abstractNum w:abstractNumId="3">
+  <w:abstractNum w:abstractNumId="4">
     <w:nsid w:val="7BFF4695"/>
     <w:multiLevelType w:val="hybridMultilevel"/>
     <w:tmpl w:val="A0960846"/>
@@ -4855,13 +5026,16 @@
     <w:abstractNumId w:val="1"/>
   </w:num>
   <w:num w:numId="2">
-    <w:abstractNumId w:val="2"/>
+    <w:abstractNumId w:val="3"/>
   </w:num>
   <w:num w:numId="3">
-    <w:abstractNumId w:val="3"/>
+    <w:abstractNumId w:val="4"/>
   </w:num>
   <w:num w:numId="4">
     <w:abstractNumId w:val="0"/>
+  </w:num>
+  <w:num w:numId="5">
+    <w:abstractNumId w:val="2"/>
   </w:num>
 </w:numbering>
 </file>

</xml_diff>

<commit_message>
Mon12thNov. Nearly done 1st dft of mths & rstls.
</commit_message>
<xml_diff>
--- a/SimPaperDocs/Simulation paper outline.docx
+++ b/SimPaperDocs/Simulation paper outline.docx
@@ -3192,18 +3192,7 @@
         <w:t>Significant values of the Fisher's κ statistic allow us to reject the null hypothesis that fluctuations in the series are due to white noise</w:t>
       </w:r>
       <w:r>
-        <w:t xml:space="preserve">.   We tested whether the oscillations apparent in figure 1 were simply due to </w:t>
-      </w:r>
-      <w:proofErr w:type="spellStart"/>
-      <w:r>
-        <w:t>whitenoise</w:t>
-      </w:r>
-      <w:proofErr w:type="spellEnd"/>
-      <w:r>
-        <w:t xml:space="preserve"> or whether there was intrinsic periodicity.  </w:t>
-      </w:r>
-      <w:r>
-        <w:t xml:space="preserve"> </w:t>
+        <w:t xml:space="preserve"> (table y).  </w:t>
       </w:r>
     </w:p>
     <w:tbl>
@@ -3336,7 +3325,6 @@
           </w:tcPr>
           <w:p>
             <w:r>
-              <w:lastRenderedPageBreak/>
               <w:t>Average group size</w:t>
             </w:r>
           </w:p>
@@ -3419,6 +3407,7 @@
           </w:tcPr>
           <w:p>
             <w:r>
+              <w:lastRenderedPageBreak/>
               <w:t>Kin preference</w:t>
             </w:r>
           </w:p>
@@ -3454,6 +3443,27 @@
       <w:pPr>
         <w:spacing w:line="480" w:lineRule="auto"/>
       </w:pPr>
+      <w:r>
+        <w:rPr>
+          <w:b/>
+        </w:rPr>
+        <w:t xml:space="preserve">Table y: </w:t>
+      </w:r>
+      <w:r>
+        <w:rPr>
+          <w:b/>
+        </w:rPr>
+        <w:t xml:space="preserve"> </w:t>
+      </w:r>
+      <w:r>
+        <w:t xml:space="preserve">The Fisher’s </w:t>
+      </w:r>
+      <w:r>
+        <w:t>κ</w:t>
+      </w:r>
+      <w:r>
+        <w:t xml:space="preserve"> value and corresponding p value for a randomly choose run.</w:t>
+      </w:r>
     </w:p>
     <w:p>
       <w:pPr>
@@ -3899,11 +3909,20 @@
       </w:tr>
     </w:tbl>
     <w:p>
-      <w:pPr>
-        <w:spacing w:line="480" w:lineRule="auto"/>
-      </w:pPr>
-      <w:r>
-        <w:t>Table x:</w:t>
+      <w:r>
+        <w:rPr>
+          <w:b/>
+        </w:rPr>
+        <w:t>Table 1</w:t>
+      </w:r>
+      <w:r>
+        <w:rPr>
+          <w:b/>
+        </w:rPr>
+        <w:t>:</w:t>
+      </w:r>
+      <w:r>
+        <w:t xml:space="preserve">  Percentage variance explained by each of the parameters of the model for the average kin preference, relatedness, group size and cooperation within each groups, for each run of the model after it had reached equilibrium.</w:t>
       </w:r>
       <w:r>
         <w:rPr>
@@ -4077,15 +4096,15 @@
           <w:szCs w:val="20"/>
           <w:u w:val="single"/>
         </w:rPr>
+        <w:t>Effects of R:</w:t>
+      </w:r>
+    </w:p>
+    <w:p>
+      <w:pPr>
+        <w:spacing w:line="480" w:lineRule="auto"/>
+      </w:pPr>
+      <w:r>
         <w:lastRenderedPageBreak/>
-        <w:t>Effects of R:</w:t>
-      </w:r>
-    </w:p>
-    <w:p>
-      <w:pPr>
-        <w:spacing w:line="480" w:lineRule="auto"/>
-      </w:pPr>
-      <w:r>
         <w:t>As R increases, more relatives are available in the population to form part of groups, so groups become more restrictive in their admission requirements, thus causing average within group relatedness to increase.  With greater within group relatedness, greater levels of cooperation can evolve.  With larger R, larger groups can form, but the effect is more marked when larger group carrying capacities (1/c) require the formation of larger groups.</w:t>
       </w:r>
     </w:p>
@@ -4176,7 +4195,6 @@
         <w:spacing w:line="480" w:lineRule="auto"/>
       </w:pPr>
       <w:r>
-        <w:lastRenderedPageBreak/>
         <w:t>Therefore if the group carrying capacity is large and the intrinsic rate of growth is small, groups are no longer able to maintain cooperation if the cost of cooperation (β) is high as they are unable to restrict group entry only to kin as they need to meet ecologically-determined group sizes.</w:t>
       </w:r>
     </w:p>
@@ -4319,7 +4337,6 @@
         <w:rPr>
           <w:b/>
         </w:rPr>
-        <w:lastRenderedPageBreak/>
         <w:t>Fig 1:</w:t>
       </w:r>
       <w:r>
@@ -4348,6 +4365,7 @@
           <w:noProof/>
           <w:lang w:eastAsia="en-GB"/>
         </w:rPr>
+        <w:lastRenderedPageBreak/>
         <w:drawing>
           <wp:inline distT="0" distB="0" distL="0" distR="0">
             <wp:extent cx="5731510" cy="5209306"/>
@@ -4400,7 +4418,13 @@
         <w:rPr>
           <w:b/>
         </w:rPr>
-        <w:t>Fig 2:</w:t>
+        <w:t>Fig 1</w:t>
+      </w:r>
+      <w:r>
+        <w:rPr>
+          <w:b/>
+        </w:rPr>
+        <w:t>:</w:t>
       </w:r>
       <w:r>
         <w:t xml:space="preserve"> </w:t>

</xml_diff>